<commit_message>
Adding code to the report
</commit_message>
<xml_diff>
--- a/Project_Report.docx
+++ b/Project_Report.docx
@@ -7,7 +7,25 @@
         <w:pStyle w:val="Title"/>
       </w:pPr>
       <w:r>
-        <w:t xml:space="preserve">Project_Report</w:t>
+        <w:t xml:space="preserve">Choose</w:t>
+      </w:r>
+      <w:r>
+        <w:t xml:space="preserve"> </w:t>
+      </w:r>
+      <w:r>
+        <w:t xml:space="preserve">You</w:t>
+      </w:r>
+      <w:r>
+        <w:t xml:space="preserve"> </w:t>
+      </w:r>
+      <w:r>
+        <w:t xml:space="preserve">Own</w:t>
+      </w:r>
+      <w:r>
+        <w:t xml:space="preserve"> </w:t>
+      </w:r>
+      <w:r>
+        <w:t xml:space="preserve">Project</w:t>
       </w:r>
     </w:p>
     <w:p>
@@ -34,57 +52,1024 @@
     </w:p>
     <w:p>
       <w:pPr>
+        <w:pStyle w:val="Heading1"/>
+      </w:pPr>
+      <w:bookmarkStart w:id="20" w:name="overview"/>
+      <w:r>
+        <w:t xml:space="preserve">Overview</w:t>
+      </w:r>
+      <w:bookmarkEnd w:id="20"/>
+    </w:p>
+    <w:p>
+      <w:pPr>
+        <w:pStyle w:val="FirstParagraph"/>
+      </w:pPr>
+      <w:r>
+        <w:t xml:space="preserve">This project will look into the total stock price data for apple from listing on the stock exchange in 1985 to 2018. 4 different methods will be used to attempt to predict and forecast the close price each day. The data will be split into a training and test set for training and validating the methods.</w:t>
+      </w:r>
+    </w:p>
+    <w:p>
+      <w:pPr>
+        <w:pStyle w:val="BodyText"/>
+      </w:pPr>
+      <w:r>
+        <w:t xml:space="preserve">A root mean square error calculation will be used to assess the performance of the predictions with a goal of returning the smallest value.</w:t>
+      </w:r>
+    </w:p>
+    <w:p>
+      <w:pPr>
+        <w:pStyle w:val="BodyText"/>
+      </w:pPr>
+      <m:oMathPara>
+        <m:oMathParaPr>
+          <m:jc m:val="center"/>
+        </m:oMathParaPr>
+        <m:oMath>
+          <m:r>
+            <m:t>R</m:t>
+          </m:r>
+          <m:r>
+            <m:t>M</m:t>
+          </m:r>
+          <m:r>
+            <m:t>S</m:t>
+          </m:r>
+          <m:r>
+            <m:t>E</m:t>
+          </m:r>
+          <m:r>
+            <m:t>=</m:t>
+          </m:r>
+          <m:rad>
+            <m:radPr>
+              <m:degHide m:val="1"/>
+            </m:radPr>
+            <m:deg/>
+            <m:e>
+              <m:f>
+                <m:fPr>
+                  <m:type m:val="bar"/>
+                </m:fPr>
+                <m:num>
+                  <m:r>
+                    <m:t>1</m:t>
+                  </m:r>
+                </m:num>
+                <m:den>
+                  <m:r>
+                    <m:t>N</m:t>
+                  </m:r>
+                </m:den>
+              </m:f>
+              <m:nary>
+                <m:naryPr>
+                  <m:chr m:val="∑"/>
+                  <m:limLoc m:val="undOvr"/>
+                  <m:subHide m:val="0"/>
+                  <m:supHide m:val="1"/>
+                </m:naryPr>
+                <m:sub>
+                  <m:r>
+                    <m:t>u</m:t>
+                  </m:r>
+                  <m:r>
+                    <m:t>,</m:t>
+                  </m:r>
+                  <m:r>
+                    <m:t>i</m:t>
+                  </m:r>
+                </m:sub>
+                <m:sup>
+                  <m:r>
+                    <m:t>​</m:t>
+                  </m:r>
+                </m:sup>
+                <m:e>
+                  <m:r>
+                    <m:t>(</m:t>
+                  </m:r>
+                </m:e>
+              </m:nary>
+              <m:sSub>
+                <m:e>
+                  <m:acc>
+                    <m:accPr>
+                      <m:chr m:val="̂"/>
+                    </m:accPr>
+                    <m:e>
+                      <m:r>
+                        <m:t>y</m:t>
+                      </m:r>
+                    </m:e>
+                  </m:acc>
+                </m:e>
+                <m:sub>
+                  <m:r>
+                    <m:t>u</m:t>
+                  </m:r>
+                  <m:r>
+                    <m:t>,</m:t>
+                  </m:r>
+                  <m:r>
+                    <m:t>i</m:t>
+                  </m:r>
+                </m:sub>
+              </m:sSub>
+              <m:r>
+                <m:t>−</m:t>
+              </m:r>
+              <m:sSub>
+                <m:e>
+                  <m:r>
+                    <m:t>y</m:t>
+                  </m:r>
+                </m:e>
+                <m:sub>
+                  <m:r>
+                    <m:t>u</m:t>
+                  </m:r>
+                  <m:r>
+                    <m:t>,</m:t>
+                  </m:r>
+                  <m:r>
+                    <m:t>i</m:t>
+                  </m:r>
+                </m:sub>
+              </m:sSub>
+              <m:sSup>
+                <m:e>
+                  <m:r>
+                    <m:t>)</m:t>
+                  </m:r>
+                </m:e>
+                <m:sup>
+                  <m:r>
+                    <m:t>2</m:t>
+                  </m:r>
+                </m:sup>
+              </m:sSup>
+            </m:e>
+          </m:rad>
+        </m:oMath>
+      </m:oMathPara>
+    </w:p>
+    <w:p>
+      <w:r>
+        <w:br w:type="page"/>
+      </w:r>
+    </w:p>
+    <w:p>
+      <w:pPr>
         <w:pStyle w:val="Heading2"/>
       </w:pPr>
-      <w:bookmarkStart w:id="20" w:name="r-markdown"/>
-      <w:r>
-        <w:t xml:space="preserve">R Markdown</w:t>
-      </w:r>
-      <w:bookmarkEnd w:id="20"/>
+      <w:bookmarkStart w:id="21" w:name="dataset"/>
+      <w:r>
+        <w:t xml:space="preserve">Dataset</w:t>
+      </w:r>
+      <w:bookmarkEnd w:id="21"/>
     </w:p>
     <w:p>
       <w:pPr>
         <w:pStyle w:val="FirstParagraph"/>
       </w:pPr>
       <w:r>
-        <w:t xml:space="preserve">This is an R Markdown document. Markdown is a simple formatting syntax for authoring HTML, PDF, and MS Word documents. For more details on using R Markdown see</w:t>
-      </w:r>
-      <w:r>
+        <w:t xml:space="preserve">The dataset is loaded into r as a comma separated value type from the git repo. This data is then split into a training and test set of 95% to 5%.</w:t>
+      </w:r>
+    </w:p>
+    <w:p>
+      <w:pPr>
+        <w:pStyle w:val="SourceCode"/>
+      </w:pPr>
+      <w:r>
+        <w:rPr>
+          <w:rStyle w:val="KeywordTok"/>
+        </w:rPr>
+        <w:t xml:space="preserve">library</w:t>
+      </w:r>
+      <w:r>
+        <w:rPr>
+          <w:rStyle w:val="NormalTok"/>
+        </w:rPr>
+        <w:t xml:space="preserve">(tidyverse)</w:t>
+      </w:r>
+      <w:r>
+        <w:br w:type="textWrapping"/>
+      </w:r>
+      <w:r>
+        <w:rPr>
+          <w:rStyle w:val="KeywordTok"/>
+        </w:rPr>
+        <w:t xml:space="preserve">library</w:t>
+      </w:r>
+      <w:r>
+        <w:rPr>
+          <w:rStyle w:val="NormalTok"/>
+        </w:rPr>
+        <w:t xml:space="preserve">(lubridate)</w:t>
+      </w:r>
+      <w:r>
+        <w:br w:type="textWrapping"/>
+      </w:r>
+      <w:r>
+        <w:rPr>
+          <w:rStyle w:val="KeywordTok"/>
+        </w:rPr>
+        <w:t xml:space="preserve">library</w:t>
+      </w:r>
+      <w:r>
+        <w:rPr>
+          <w:rStyle w:val="NormalTok"/>
+        </w:rPr>
+        <w:t xml:space="preserve">(stringr)</w:t>
+      </w:r>
+      <w:r>
+        <w:br w:type="textWrapping"/>
+      </w:r>
+      <w:r>
+        <w:rPr>
+          <w:rStyle w:val="KeywordTok"/>
+        </w:rPr>
+        <w:t xml:space="preserve">library</w:t>
+      </w:r>
+      <w:r>
+        <w:rPr>
+          <w:rStyle w:val="NormalTok"/>
+        </w:rPr>
+        <w:t xml:space="preserve">(rvest)</w:t>
+      </w:r>
+      <w:r>
+        <w:br w:type="textWrapping"/>
+      </w:r>
+      <w:r>
+        <w:rPr>
+          <w:rStyle w:val="KeywordTok"/>
+        </w:rPr>
+        <w:t xml:space="preserve">library</w:t>
+      </w:r>
+      <w:r>
+        <w:rPr>
+          <w:rStyle w:val="NormalTok"/>
+        </w:rPr>
+        <w:t xml:space="preserve">(XML)</w:t>
+      </w:r>
+      <w:r>
+        <w:br w:type="textWrapping"/>
+      </w:r>
+      <w:r>
+        <w:rPr>
+          <w:rStyle w:val="KeywordTok"/>
+        </w:rPr>
+        <w:t xml:space="preserve">library</w:t>
+      </w:r>
+      <w:r>
+        <w:rPr>
+          <w:rStyle w:val="NormalTok"/>
+        </w:rPr>
+        <w:t xml:space="preserve">(tidytext)</w:t>
+      </w:r>
+      <w:r>
+        <w:br w:type="textWrapping"/>
+      </w:r>
+      <w:r>
+        <w:rPr>
+          <w:rStyle w:val="KeywordTok"/>
+        </w:rPr>
+        <w:t xml:space="preserve">library</w:t>
+      </w:r>
+      <w:r>
+        <w:rPr>
+          <w:rStyle w:val="NormalTok"/>
+        </w:rPr>
+        <w:t xml:space="preserve">(wordcloud)</w:t>
+      </w:r>
+      <w:r>
+        <w:br w:type="textWrapping"/>
+      </w:r>
+      <w:r>
+        <w:rPr>
+          <w:rStyle w:val="KeywordTok"/>
+        </w:rPr>
+        <w:t xml:space="preserve">library</w:t>
+      </w:r>
+      <w:r>
+        <w:rPr>
+          <w:rStyle w:val="NormalTok"/>
+        </w:rPr>
+        <w:t xml:space="preserve">(dslabs)</w:t>
+      </w:r>
+      <w:r>
+        <w:br w:type="textWrapping"/>
+      </w:r>
+      <w:r>
+        <w:rPr>
+          <w:rStyle w:val="KeywordTok"/>
+        </w:rPr>
+        <w:t xml:space="preserve">library</w:t>
+      </w:r>
+      <w:r>
+        <w:rPr>
+          <w:rStyle w:val="NormalTok"/>
+        </w:rPr>
+        <w:t xml:space="preserve">(caret)</w:t>
+      </w:r>
+      <w:r>
+        <w:br w:type="textWrapping"/>
+      </w:r>
+      <w:r>
+        <w:rPr>
+          <w:rStyle w:val="KeywordTok"/>
+        </w:rPr>
+        <w:t xml:space="preserve">library</w:t>
+      </w:r>
+      <w:r>
+        <w:rPr>
+          <w:rStyle w:val="NormalTok"/>
+        </w:rPr>
+        <w:t xml:space="preserve">(pracma)</w:t>
+      </w:r>
+      <w:r>
+        <w:br w:type="textWrapping"/>
+      </w:r>
+      <w:r>
+        <w:rPr>
+          <w:rStyle w:val="KeywordTok"/>
+        </w:rPr>
+        <w:t xml:space="preserve">library</w:t>
+      </w:r>
+      <w:r>
+        <w:rPr>
+          <w:rStyle w:val="NormalTok"/>
+        </w:rPr>
+        <w:t xml:space="preserve">(MASS)</w:t>
+      </w:r>
+      <w:r>
+        <w:br w:type="textWrapping"/>
+      </w:r>
+      <w:r>
+        <w:rPr>
+          <w:rStyle w:val="KeywordTok"/>
+        </w:rPr>
+        <w:t xml:space="preserve">library</w:t>
+      </w:r>
+      <w:r>
+        <w:rPr>
+          <w:rStyle w:val="NormalTok"/>
+        </w:rPr>
+        <w:t xml:space="preserve">(tseries)</w:t>
+      </w:r>
+      <w:r>
+        <w:br w:type="textWrapping"/>
+      </w:r>
+      <w:r>
+        <w:rPr>
+          <w:rStyle w:val="KeywordTok"/>
+        </w:rPr>
+        <w:t xml:space="preserve">library</w:t>
+      </w:r>
+      <w:r>
+        <w:rPr>
+          <w:rStyle w:val="NormalTok"/>
+        </w:rPr>
+        <w:t xml:space="preserve">(forecast)</w:t>
+      </w:r>
+      <w:r>
+        <w:br w:type="textWrapping"/>
+      </w:r>
+      <w:r>
+        <w:rPr>
+          <w:rStyle w:val="KeywordTok"/>
+        </w:rPr>
+        <w:t xml:space="preserve">library</w:t>
+      </w:r>
+      <w:r>
+        <w:rPr>
+          <w:rStyle w:val="NormalTok"/>
+        </w:rPr>
+        <w:t xml:space="preserve">(tsfknn)</w:t>
+      </w:r>
+      <w:r>
+        <w:br w:type="textWrapping"/>
+      </w:r>
+      <w:r>
+        <w:br w:type="textWrapping"/>
+      </w:r>
+      <w:r>
+        <w:rPr>
+          <w:rStyle w:val="ControlFlowTok"/>
+        </w:rPr>
+        <w:t xml:space="preserve">if</w:t>
+      </w:r>
+      <w:r>
+        <w:rPr>
+          <w:rStyle w:val="NormalTok"/>
+        </w:rPr>
+        <w:t xml:space="preserve">(</w:t>
+      </w:r>
+      <w:r>
+        <w:rPr>
+          <w:rStyle w:val="OperatorTok"/>
+        </w:rPr>
+        <w:t xml:space="preserve">!</w:t>
+      </w:r>
+      <w:r>
+        <w:rPr>
+          <w:rStyle w:val="KeywordTok"/>
+        </w:rPr>
+        <w:t xml:space="preserve">require</w:t>
+      </w:r>
+      <w:r>
+        <w:rPr>
+          <w:rStyle w:val="NormalTok"/>
+        </w:rPr>
+        <w:t xml:space="preserve">(tidyverse)) </w:t>
+      </w:r>
+      <w:r>
+        <w:rPr>
+          <w:rStyle w:val="KeywordTok"/>
+        </w:rPr>
+        <w:t xml:space="preserve">install.packages</w:t>
+      </w:r>
+      <w:r>
+        <w:rPr>
+          <w:rStyle w:val="NormalTok"/>
+        </w:rPr>
+        <w:t xml:space="preserve">(</w:t>
+      </w:r>
+      <w:r>
+        <w:rPr>
+          <w:rStyle w:val="StringTok"/>
+        </w:rPr>
+        <w:t xml:space="preserve">"tidyverse"</w:t>
+      </w:r>
+      <w:r>
+        <w:rPr>
+          <w:rStyle w:val="NormalTok"/>
+        </w:rPr>
+        <w:t xml:space="preserve">, </w:t>
+      </w:r>
+      <w:r>
+        <w:rPr>
+          <w:rStyle w:val="DataTypeTok"/>
+        </w:rPr>
+        <w:t xml:space="preserve">repos =</w:t>
+      </w:r>
+      <w:r>
+        <w:rPr>
+          <w:rStyle w:val="NormalTok"/>
+        </w:rPr>
         <w:t xml:space="preserve"> </w:t>
       </w:r>
-      <w:hyperlink r:id="rId21">
-        <w:r>
-          <w:rPr>
-            <w:rStyle w:val="Hyperlink"/>
-          </w:rPr>
-          <w:t xml:space="preserve">http://rmarkdown.rstudio.com</w:t>
-        </w:r>
-      </w:hyperlink>
-      <w:r>
-        <w:t xml:space="preserve">.</w:t>
-      </w:r>
-    </w:p>
-    <w:p>
-      <w:pPr>
-        <w:pStyle w:val="BodyText"/>
-      </w:pPr>
-      <w:r>
-        <w:t xml:space="preserve">When you click the</w:t>
-      </w:r>
-      <w:r>
+      <w:r>
+        <w:rPr>
+          <w:rStyle w:val="StringTok"/>
+        </w:rPr>
+        <w:t xml:space="preserve">"http://cran.us.r-project.org"</w:t>
+      </w:r>
+      <w:r>
+        <w:rPr>
+          <w:rStyle w:val="NormalTok"/>
+        </w:rPr>
+        <w:t xml:space="preserve">)</w:t>
+      </w:r>
+      <w:r>
+        <w:br w:type="textWrapping"/>
+      </w:r>
+      <w:r>
+        <w:rPr>
+          <w:rStyle w:val="ControlFlowTok"/>
+        </w:rPr>
+        <w:t xml:space="preserve">if</w:t>
+      </w:r>
+      <w:r>
+        <w:rPr>
+          <w:rStyle w:val="NormalTok"/>
+        </w:rPr>
+        <w:t xml:space="preserve">(</w:t>
+      </w:r>
+      <w:r>
+        <w:rPr>
+          <w:rStyle w:val="OperatorTok"/>
+        </w:rPr>
+        <w:t xml:space="preserve">!</w:t>
+      </w:r>
+      <w:r>
+        <w:rPr>
+          <w:rStyle w:val="KeywordTok"/>
+        </w:rPr>
+        <w:t xml:space="preserve">require</w:t>
+      </w:r>
+      <w:r>
+        <w:rPr>
+          <w:rStyle w:val="NormalTok"/>
+        </w:rPr>
+        <w:t xml:space="preserve">(caret)) </w:t>
+      </w:r>
+      <w:r>
+        <w:rPr>
+          <w:rStyle w:val="KeywordTok"/>
+        </w:rPr>
+        <w:t xml:space="preserve">install.packages</w:t>
+      </w:r>
+      <w:r>
+        <w:rPr>
+          <w:rStyle w:val="NormalTok"/>
+        </w:rPr>
+        <w:t xml:space="preserve">(</w:t>
+      </w:r>
+      <w:r>
+        <w:rPr>
+          <w:rStyle w:val="StringTok"/>
+        </w:rPr>
+        <w:t xml:space="preserve">"caret"</w:t>
+      </w:r>
+      <w:r>
+        <w:rPr>
+          <w:rStyle w:val="NormalTok"/>
+        </w:rPr>
+        <w:t xml:space="preserve">, </w:t>
+      </w:r>
+      <w:r>
+        <w:rPr>
+          <w:rStyle w:val="DataTypeTok"/>
+        </w:rPr>
+        <w:t xml:space="preserve">repos =</w:t>
+      </w:r>
+      <w:r>
+        <w:rPr>
+          <w:rStyle w:val="NormalTok"/>
+        </w:rPr>
         <w:t xml:space="preserve"> </w:t>
       </w:r>
       <w:r>
         <w:rPr>
-          <w:b/>
-        </w:rPr>
-        <w:t xml:space="preserve">Knit</w:t>
-      </w:r>
-      <w:r>
+          <w:rStyle w:val="StringTok"/>
+        </w:rPr>
+        <w:t xml:space="preserve">"http://cran.us.r-project.org"</w:t>
+      </w:r>
+      <w:r>
+        <w:rPr>
+          <w:rStyle w:val="NormalTok"/>
+        </w:rPr>
+        <w:t xml:space="preserve">)</w:t>
+      </w:r>
+      <w:r>
+        <w:br w:type="textWrapping"/>
+      </w:r>
+      <w:r>
+        <w:rPr>
+          <w:rStyle w:val="ControlFlowTok"/>
+        </w:rPr>
+        <w:t xml:space="preserve">if</w:t>
+      </w:r>
+      <w:r>
+        <w:rPr>
+          <w:rStyle w:val="NormalTok"/>
+        </w:rPr>
+        <w:t xml:space="preserve">(</w:t>
+      </w:r>
+      <w:r>
+        <w:rPr>
+          <w:rStyle w:val="OperatorTok"/>
+        </w:rPr>
+        <w:t xml:space="preserve">!</w:t>
+      </w:r>
+      <w:r>
+        <w:rPr>
+          <w:rStyle w:val="KeywordTok"/>
+        </w:rPr>
+        <w:t xml:space="preserve">require</w:t>
+      </w:r>
+      <w:r>
+        <w:rPr>
+          <w:rStyle w:val="NormalTok"/>
+        </w:rPr>
+        <w:t xml:space="preserve">(data.table)) </w:t>
+      </w:r>
+      <w:r>
+        <w:rPr>
+          <w:rStyle w:val="KeywordTok"/>
+        </w:rPr>
+        <w:t xml:space="preserve">install.packages</w:t>
+      </w:r>
+      <w:r>
+        <w:rPr>
+          <w:rStyle w:val="NormalTok"/>
+        </w:rPr>
+        <w:t xml:space="preserve">(</w:t>
+      </w:r>
+      <w:r>
+        <w:rPr>
+          <w:rStyle w:val="StringTok"/>
+        </w:rPr>
+        <w:t xml:space="preserve">"data.table"</w:t>
+      </w:r>
+      <w:r>
+        <w:rPr>
+          <w:rStyle w:val="NormalTok"/>
+        </w:rPr>
+        <w:t xml:space="preserve">, </w:t>
+      </w:r>
+      <w:r>
+        <w:rPr>
+          <w:rStyle w:val="DataTypeTok"/>
+        </w:rPr>
+        <w:t xml:space="preserve">repos =</w:t>
+      </w:r>
+      <w:r>
+        <w:rPr>
+          <w:rStyle w:val="NormalTok"/>
+        </w:rPr>
         <w:t xml:space="preserve"> </w:t>
       </w:r>
       <w:r>
-        <w:t xml:space="preserve">button a document will be generated that includes both content as well as the output of any embedded R code chunks within the document. You can embed an R code chunk like this:</w:t>
+        <w:rPr>
+          <w:rStyle w:val="StringTok"/>
+        </w:rPr>
+        <w:t xml:space="preserve">"http://cran.us.r-project.org"</w:t>
+      </w:r>
+      <w:r>
+        <w:rPr>
+          <w:rStyle w:val="NormalTok"/>
+        </w:rPr>
+        <w:t xml:space="preserve">)</w:t>
+      </w:r>
+      <w:r>
+        <w:br w:type="textWrapping"/>
+      </w:r>
+      <w:r>
+        <w:rPr>
+          <w:rStyle w:val="ControlFlowTok"/>
+        </w:rPr>
+        <w:t xml:space="preserve">if</w:t>
+      </w:r>
+      <w:r>
+        <w:rPr>
+          <w:rStyle w:val="NormalTok"/>
+        </w:rPr>
+        <w:t xml:space="preserve">(</w:t>
+      </w:r>
+      <w:r>
+        <w:rPr>
+          <w:rStyle w:val="OperatorTok"/>
+        </w:rPr>
+        <w:t xml:space="preserve">!</w:t>
+      </w:r>
+      <w:r>
+        <w:rPr>
+          <w:rStyle w:val="KeywordTok"/>
+        </w:rPr>
+        <w:t xml:space="preserve">require</w:t>
+      </w:r>
+      <w:r>
+        <w:rPr>
+          <w:rStyle w:val="NormalTok"/>
+        </w:rPr>
+        <w:t xml:space="preserve">(tsfknn)) </w:t>
+      </w:r>
+      <w:r>
+        <w:rPr>
+          <w:rStyle w:val="KeywordTok"/>
+        </w:rPr>
+        <w:t xml:space="preserve">install.packages</w:t>
+      </w:r>
+      <w:r>
+        <w:rPr>
+          <w:rStyle w:val="NormalTok"/>
+        </w:rPr>
+        <w:t xml:space="preserve">(</w:t>
+      </w:r>
+      <w:r>
+        <w:rPr>
+          <w:rStyle w:val="StringTok"/>
+        </w:rPr>
+        <w:t xml:space="preserve">"tsfknn"</w:t>
+      </w:r>
+      <w:r>
+        <w:rPr>
+          <w:rStyle w:val="NormalTok"/>
+        </w:rPr>
+        <w:t xml:space="preserve">)</w:t>
+      </w:r>
+      <w:r>
+        <w:br w:type="textWrapping"/>
+      </w:r>
+      <w:r>
+        <w:br w:type="textWrapping"/>
+      </w:r>
+      <w:r>
+        <w:rPr>
+          <w:rStyle w:val="CommentTok"/>
+        </w:rPr>
+        <w:t xml:space="preserve"># relative path to file</w:t>
+      </w:r>
+      <w:r>
+        <w:br w:type="textWrapping"/>
+      </w:r>
+      <w:r>
+        <w:rPr>
+          <w:rStyle w:val="NormalTok"/>
+        </w:rPr>
+        <w:t xml:space="preserve">file &lt;-</w:t>
+      </w:r>
+      <w:r>
+        <w:rPr>
+          <w:rStyle w:val="StringTok"/>
+        </w:rPr>
+        <w:t xml:space="preserve"> </w:t>
+      </w:r>
+      <w:r>
+        <w:rPr>
+          <w:rStyle w:val="NormalTok"/>
+        </w:rPr>
+        <w:t xml:space="preserve">(</w:t>
+      </w:r>
+      <w:r>
+        <w:rPr>
+          <w:rStyle w:val="StringTok"/>
+        </w:rPr>
+        <w:t xml:space="preserve">"aapl.us.txt"</w:t>
+      </w:r>
+      <w:r>
+        <w:rPr>
+          <w:rStyle w:val="NormalTok"/>
+        </w:rPr>
+        <w:t xml:space="preserve">)</w:t>
+      </w:r>
+      <w:r>
+        <w:br w:type="textWrapping"/>
+      </w:r>
+      <w:r>
+        <w:br w:type="textWrapping"/>
+      </w:r>
+      <w:r>
+        <w:rPr>
+          <w:rStyle w:val="CommentTok"/>
+        </w:rPr>
+        <w:t xml:space="preserve"># Read csv file into environment</w:t>
+      </w:r>
+      <w:r>
+        <w:br w:type="textWrapping"/>
+      </w:r>
+      <w:r>
+        <w:rPr>
+          <w:rStyle w:val="NormalTok"/>
+        </w:rPr>
+        <w:t xml:space="preserve">aapl &lt;-</w:t>
+      </w:r>
+      <w:r>
+        <w:rPr>
+          <w:rStyle w:val="StringTok"/>
+        </w:rPr>
+        <w:t xml:space="preserve"> </w:t>
+      </w:r>
+      <w:r>
+        <w:rPr>
+          <w:rStyle w:val="KeywordTok"/>
+        </w:rPr>
+        <w:t xml:space="preserve">read_csv</w:t>
+      </w:r>
+      <w:r>
+        <w:rPr>
+          <w:rStyle w:val="NormalTok"/>
+        </w:rPr>
+        <w:t xml:space="preserve">(file)</w:t>
+      </w:r>
+      <w:r>
+        <w:br w:type="textWrapping"/>
+      </w:r>
+      <w:r>
+        <w:br w:type="textWrapping"/>
+      </w:r>
+      <w:r>
+        <w:rPr>
+          <w:rStyle w:val="CommentTok"/>
+        </w:rPr>
+        <w:t xml:space="preserve"># Split the data set by date ranges 80% train 20% test</w:t>
+      </w:r>
+      <w:r>
+        <w:br w:type="textWrapping"/>
+      </w:r>
+      <w:r>
+        <w:rPr>
+          <w:rStyle w:val="NormalTok"/>
+        </w:rPr>
+        <w:t xml:space="preserve">aapl_train &lt;-</w:t>
+      </w:r>
+      <w:r>
+        <w:rPr>
+          <w:rStyle w:val="StringTok"/>
+        </w:rPr>
+        <w:t xml:space="preserve"> </w:t>
+      </w:r>
+      <w:r>
+        <w:rPr>
+          <w:rStyle w:val="NormalTok"/>
+        </w:rPr>
+        <w:t xml:space="preserve">aapl[</w:t>
+      </w:r>
+      <w:r>
+        <w:rPr>
+          <w:rStyle w:val="DecValTok"/>
+        </w:rPr>
+        <w:t xml:space="preserve">1</w:t>
+      </w:r>
+      <w:r>
+        <w:rPr>
+          <w:rStyle w:val="OperatorTok"/>
+        </w:rPr>
+        <w:t xml:space="preserve">:</w:t>
+      </w:r>
+      <w:r>
+        <w:rPr>
+          <w:rStyle w:val="KeywordTok"/>
+        </w:rPr>
+        <w:t xml:space="preserve">round</w:t>
+      </w:r>
+      <w:r>
+        <w:rPr>
+          <w:rStyle w:val="NormalTok"/>
+        </w:rPr>
+        <w:t xml:space="preserve">(</w:t>
+      </w:r>
+      <w:r>
+        <w:rPr>
+          <w:rStyle w:val="KeywordTok"/>
+        </w:rPr>
+        <w:t xml:space="preserve">nrow</w:t>
+      </w:r>
+      <w:r>
+        <w:rPr>
+          <w:rStyle w:val="NormalTok"/>
+        </w:rPr>
+        <w:t xml:space="preserve">(aapl) </w:t>
+      </w:r>
+      <w:r>
+        <w:rPr>
+          <w:rStyle w:val="OperatorTok"/>
+        </w:rPr>
+        <w:t xml:space="preserve">*</w:t>
+      </w:r>
+      <w:r>
+        <w:rPr>
+          <w:rStyle w:val="StringTok"/>
+        </w:rPr>
+        <w:t xml:space="preserve"> </w:t>
+      </w:r>
+      <w:r>
+        <w:rPr>
+          <w:rStyle w:val="FloatTok"/>
+        </w:rPr>
+        <w:t xml:space="preserve">0.95</w:t>
+      </w:r>
+      <w:r>
+        <w:rPr>
+          <w:rStyle w:val="NormalTok"/>
+        </w:rPr>
+        <w:t xml:space="preserve">),]</w:t>
+      </w:r>
+      <w:r>
+        <w:br w:type="textWrapping"/>
+      </w:r>
+      <w:r>
+        <w:rPr>
+          <w:rStyle w:val="NormalTok"/>
+        </w:rPr>
+        <w:t xml:space="preserve">aapl_test &lt;-</w:t>
+      </w:r>
+      <w:r>
+        <w:rPr>
+          <w:rStyle w:val="StringTok"/>
+        </w:rPr>
+        <w:t xml:space="preserve"> </w:t>
+      </w:r>
+      <w:r>
+        <w:rPr>
+          <w:rStyle w:val="KeywordTok"/>
+        </w:rPr>
+        <w:t xml:space="preserve">na.omit</w:t>
+      </w:r>
+      <w:r>
+        <w:rPr>
+          <w:rStyle w:val="NormalTok"/>
+        </w:rPr>
+        <w:t xml:space="preserve">(aapl[</w:t>
+      </w:r>
+      <w:r>
+        <w:rPr>
+          <w:rStyle w:val="KeywordTok"/>
+        </w:rPr>
+        <w:t xml:space="preserve">round</w:t>
+      </w:r>
+      <w:r>
+        <w:rPr>
+          <w:rStyle w:val="NormalTok"/>
+        </w:rPr>
+        <w:t xml:space="preserve">(</w:t>
+      </w:r>
+      <w:r>
+        <w:rPr>
+          <w:rStyle w:val="KeywordTok"/>
+        </w:rPr>
+        <w:t xml:space="preserve">nrow</w:t>
+      </w:r>
+      <w:r>
+        <w:rPr>
+          <w:rStyle w:val="NormalTok"/>
+        </w:rPr>
+        <w:t xml:space="preserve">(aapl) </w:t>
+      </w:r>
+      <w:r>
+        <w:rPr>
+          <w:rStyle w:val="OperatorTok"/>
+        </w:rPr>
+        <w:t xml:space="preserve">*</w:t>
+      </w:r>
+      <w:r>
+        <w:rPr>
+          <w:rStyle w:val="StringTok"/>
+        </w:rPr>
+        <w:t xml:space="preserve"> </w:t>
+      </w:r>
+      <w:r>
+        <w:rPr>
+          <w:rStyle w:val="FloatTok"/>
+        </w:rPr>
+        <w:t xml:space="preserve">0.95</w:t>
+      </w:r>
+      <w:r>
+        <w:rPr>
+          <w:rStyle w:val="NormalTok"/>
+        </w:rPr>
+        <w:t xml:space="preserve">) </w:t>
+      </w:r>
+      <w:r>
+        <w:rPr>
+          <w:rStyle w:val="OperatorTok"/>
+        </w:rPr>
+        <w:t xml:space="preserve">+</w:t>
+      </w:r>
+      <w:r>
+        <w:rPr>
+          <w:rStyle w:val="StringTok"/>
+        </w:rPr>
+        <w:t xml:space="preserve"> </w:t>
+      </w:r>
+      <w:r>
+        <w:rPr>
+          <w:rStyle w:val="DecValTok"/>
+        </w:rPr>
+        <w:t xml:space="preserve">1</w:t>
+      </w:r>
+      <w:r>
+        <w:rPr>
+          <w:rStyle w:val="OperatorTok"/>
+        </w:rPr>
+        <w:t xml:space="preserve">:</w:t>
+      </w:r>
+      <w:r>
+        <w:rPr>
+          <w:rStyle w:val="KeywordTok"/>
+        </w:rPr>
+        <w:t xml:space="preserve">nrow</w:t>
+      </w:r>
+      <w:r>
+        <w:rPr>
+          <w:rStyle w:val="NormalTok"/>
+        </w:rPr>
+        <w:t xml:space="preserve">(aapl),])</w:t>
+      </w:r>
+    </w:p>
+    <w:p>
+      <w:r>
+        <w:br w:type="page"/>
+      </w:r>
+    </w:p>
+    <w:p>
+      <w:pPr>
+        <w:pStyle w:val="Heading1"/>
+      </w:pPr>
+      <w:bookmarkStart w:id="22" w:name="methods-and-analysis"/>
+      <w:r>
+        <w:t xml:space="preserve">Methods and Analysis</w:t>
+      </w:r>
+      <w:bookmarkEnd w:id="22"/>
+    </w:p>
+    <w:p>
+      <w:pPr>
+        <w:pStyle w:val="Heading2"/>
+      </w:pPr>
+      <w:bookmarkStart w:id="23" w:name="data-analysis"/>
+      <w:r>
+        <w:t xml:space="preserve">Data Analysis</w:t>
+      </w:r>
+      <w:bookmarkEnd w:id="23"/>
+    </w:p>
+    <w:p>
+      <w:pPr>
+        <w:pStyle w:val="FirstParagraph"/>
+      </w:pPr>
+      <w:r>
+        <w:t xml:space="preserve">The first 6 rows and the summary below of the training dataset give insight into the structure of the data. It can be seen that each row represents a day of trading for the apple stock with the open, close, volume and intraday prices.</w:t>
       </w:r>
     </w:p>
     <w:p>
@@ -93,15 +1078,81 @@
       </w:pPr>
       <w:r>
         <w:rPr>
-          <w:rStyle w:val="KeywordTok"/>
-        </w:rPr>
-        <w:t xml:space="preserve">summary</w:t>
-      </w:r>
-      <w:r>
-        <w:rPr>
-          <w:rStyle w:val="NormalTok"/>
-        </w:rPr>
-        <w:t xml:space="preserve">(cars)</w:t>
+          <w:rStyle w:val="VerbatimChar"/>
+        </w:rPr>
+        <w:t xml:space="preserve">## # A tibble: 6 x 7</w:t>
+      </w:r>
+      <w:r>
+        <w:br w:type="textWrapping"/>
+      </w:r>
+      <w:r>
+        <w:rPr>
+          <w:rStyle w:val="VerbatimChar"/>
+        </w:rPr>
+        <w:t xml:space="preserve">##   Date        Open  High   Low Close   Volume OpenInt</w:t>
+      </w:r>
+      <w:r>
+        <w:br w:type="textWrapping"/>
+      </w:r>
+      <w:r>
+        <w:rPr>
+          <w:rStyle w:val="VerbatimChar"/>
+        </w:rPr>
+        <w:t xml:space="preserve">##   &lt;date&gt;     &lt;dbl&gt; &lt;dbl&gt; &lt;dbl&gt; &lt;dbl&gt;    &lt;dbl&gt;   &lt;dbl&gt;</w:t>
+      </w:r>
+      <w:r>
+        <w:br w:type="textWrapping"/>
+      </w:r>
+      <w:r>
+        <w:rPr>
+          <w:rStyle w:val="VerbatimChar"/>
+        </w:rPr>
+        <w:t xml:space="preserve">## 1 1984-09-07 0.424 0.429 0.419 0.424 23220030       0</w:t>
+      </w:r>
+      <w:r>
+        <w:br w:type="textWrapping"/>
+      </w:r>
+      <w:r>
+        <w:rPr>
+          <w:rStyle w:val="VerbatimChar"/>
+        </w:rPr>
+        <w:t xml:space="preserve">## 2 1984-09-10 0.424 0.425 0.414 0.421 18022532       0</w:t>
+      </w:r>
+      <w:r>
+        <w:br w:type="textWrapping"/>
+      </w:r>
+      <w:r>
+        <w:rPr>
+          <w:rStyle w:val="VerbatimChar"/>
+        </w:rPr>
+        <w:t xml:space="preserve">## 3 1984-09-11 0.425 0.437 0.425 0.429 42498199       0</w:t>
+      </w:r>
+      <w:r>
+        <w:br w:type="textWrapping"/>
+      </w:r>
+      <w:r>
+        <w:rPr>
+          <w:rStyle w:val="VerbatimChar"/>
+        </w:rPr>
+        <w:t xml:space="preserve">## 4 1984-09-12 0.429 0.432 0.416 0.416 37125801       0</w:t>
+      </w:r>
+      <w:r>
+        <w:br w:type="textWrapping"/>
+      </w:r>
+      <w:r>
+        <w:rPr>
+          <w:rStyle w:val="VerbatimChar"/>
+        </w:rPr>
+        <w:t xml:space="preserve">## 5 1984-09-13 0.439 0.441 0.439 0.439 57822062       0</w:t>
+      </w:r>
+      <w:r>
+        <w:br w:type="textWrapping"/>
+      </w:r>
+      <w:r>
+        <w:rPr>
+          <w:rStyle w:val="VerbatimChar"/>
+        </w:rPr>
+        <w:t xml:space="preserve">## 6 1984-09-14 0.441 0.456 0.441 0.446 68847968       0</w:t>
       </w:r>
     </w:p>
     <w:p>
@@ -112,7 +1163,7 @@
         <w:rPr>
           <w:rStyle w:val="VerbatimChar"/>
         </w:rPr>
-        <w:t xml:space="preserve">##      speed           dist       </w:t>
+        <w:t xml:space="preserve">##       Date                 Open               High         </w:t>
       </w:r>
       <w:r>
         <w:br w:type="textWrapping"/>
@@ -121,7 +1172,7 @@
         <w:rPr>
           <w:rStyle w:val="VerbatimChar"/>
         </w:rPr>
-        <w:t xml:space="preserve">##  Min.   : 4.0   Min.   :  2.00  </w:t>
+        <w:t xml:space="preserve">##  Min.   :1984-09-07   Min.   :  0.2331   Min.   :  0.2356  </w:t>
       </w:r>
       <w:r>
         <w:br w:type="textWrapping"/>
@@ -130,7 +1181,7 @@
         <w:rPr>
           <w:rStyle w:val="VerbatimChar"/>
         </w:rPr>
-        <w:t xml:space="preserve">##  1st Qu.:12.0   1st Qu.: 26.00  </w:t>
+        <w:t xml:space="preserve">##  1st Qu.:1992-07-16   1st Qu.:  1.1128   1st Qu.:  1.1371  </w:t>
       </w:r>
       <w:r>
         <w:br w:type="textWrapping"/>
@@ -139,7 +1190,7 @@
         <w:rPr>
           <w:rStyle w:val="VerbatimChar"/>
         </w:rPr>
-        <w:t xml:space="preserve">##  Median :15.0   Median : 36.00  </w:t>
+        <w:t xml:space="preserve">##  Median :2000-05-28   Median :  1.5355   Median :  1.5660  </w:t>
       </w:r>
       <w:r>
         <w:br w:type="textWrapping"/>
@@ -148,7 +1199,7 @@
         <w:rPr>
           <w:rStyle w:val="VerbatimChar"/>
         </w:rPr>
-        <w:t xml:space="preserve">##  Mean   :15.4   Mean   : 42.98  </w:t>
+        <w:t xml:space="preserve">##  Mean   :2000-06-05   Mean   : 16.8422   Mean   : 17.0179  </w:t>
       </w:r>
       <w:r>
         <w:br w:type="textWrapping"/>
@@ -157,7 +1208,7 @@
         <w:rPr>
           <w:rStyle w:val="VerbatimChar"/>
         </w:rPr>
-        <w:t xml:space="preserve">##  3rd Qu.:19.0   3rd Qu.: 56.00  </w:t>
+        <w:t xml:space="preserve">##  3rd Qu.:2008-04-27   3rd Qu.: 16.6885   3rd Qu.: 17.0115  </w:t>
       </w:r>
       <w:r>
         <w:br w:type="textWrapping"/>
@@ -166,48 +1217,200 @@
         <w:rPr>
           <w:rStyle w:val="VerbatimChar"/>
         </w:rPr>
-        <w:t xml:space="preserve">##  Max.   :25.0   Max.   :120.00</w:t>
+        <w:t xml:space="preserve">##  Max.   :2016-03-17   Max.   :127.7800   Max.   :127.8600  </w:t>
+      </w:r>
+      <w:r>
+        <w:br w:type="textWrapping"/>
+      </w:r>
+      <w:r>
+        <w:rPr>
+          <w:rStyle w:val="VerbatimChar"/>
+        </w:rPr>
+        <w:t xml:space="preserve">##       Low               Close              Volume             OpenInt </w:t>
+      </w:r>
+      <w:r>
+        <w:br w:type="textWrapping"/>
+      </w:r>
+      <w:r>
+        <w:rPr>
+          <w:rStyle w:val="VerbatimChar"/>
+        </w:rPr>
+        <w:t xml:space="preserve">##  Min.   :  0.2305   Min.   :  0.2305   Min.   :0.000e+00   Min.   :0  </w:t>
+      </w:r>
+      <w:r>
+        <w:br w:type="textWrapping"/>
+      </w:r>
+      <w:r>
+        <w:rPr>
+          <w:rStyle w:val="VerbatimChar"/>
+        </w:rPr>
+        <w:t xml:space="preserve">##  1st Qu.:  1.0886   1st Qu.:  1.1153   1st Qu.:4.743e+07   1st Qu.:0  </w:t>
+      </w:r>
+      <w:r>
+        <w:br w:type="textWrapping"/>
+      </w:r>
+      <w:r>
+        <w:rPr>
+          <w:rStyle w:val="VerbatimChar"/>
+        </w:rPr>
+        <w:t xml:space="preserve">##  Median :  1.5015   Median :  1.5369   Median :7.834e+07   Median :0  </w:t>
+      </w:r>
+      <w:r>
+        <w:br w:type="textWrapping"/>
+      </w:r>
+      <w:r>
+        <w:rPr>
+          <w:rStyle w:val="VerbatimChar"/>
+        </w:rPr>
+        <w:t xml:space="preserve">##  Mean   : 16.6435   Mean   : 16.8330   Mean   :1.106e+08   Mean   :0  </w:t>
+      </w:r>
+      <w:r>
+        <w:br w:type="textWrapping"/>
+      </w:r>
+      <w:r>
+        <w:rPr>
+          <w:rStyle w:val="VerbatimChar"/>
+        </w:rPr>
+        <w:t xml:space="preserve">##  3rd Qu.: 16.3358   3rd Qu.: 16.6465   3rd Qu.:1.373e+08   3rd Qu.:0  </w:t>
+      </w:r>
+      <w:r>
+        <w:br w:type="textWrapping"/>
+      </w:r>
+      <w:r>
+        <w:rPr>
+          <w:rStyle w:val="VerbatimChar"/>
+        </w:rPr>
+        <w:t xml:space="preserve">##  Max.   :125.4200   Max.   :126.4900   Max.   :2.070e+09   Max.   :0</w:t>
+      </w:r>
+    </w:p>
+    <w:p>
+      <w:r>
+        <w:br w:type="page"/>
       </w:r>
     </w:p>
     <w:p>
       <w:pPr>
         <w:pStyle w:val="Heading2"/>
       </w:pPr>
-      <w:bookmarkStart w:id="22" w:name="including-plots"/>
-      <w:r>
-        <w:t xml:space="preserve">Including Plots</w:t>
-      </w:r>
-      <w:bookmarkEnd w:id="22"/>
+      <w:bookmarkStart w:id="24" w:name="modelling-approach"/>
+      <w:r>
+        <w:t xml:space="preserve">Modelling Approach</w:t>
+      </w:r>
+      <w:bookmarkEnd w:id="24"/>
+    </w:p>
+    <w:p>
+      <w:r>
+        <w:br w:type="page"/>
+      </w:r>
+    </w:p>
+    <w:p>
+      <w:pPr>
+        <w:pStyle w:val="Heading3"/>
+      </w:pPr>
+      <w:bookmarkStart w:id="25" w:name="model-1-previous-close"/>
+      <w:r>
+        <w:t xml:space="preserve">Model 1: Previous Close</w:t>
+      </w:r>
+      <w:bookmarkEnd w:id="25"/>
+    </w:p>
+    <w:p>
+      <w:pPr>
+        <w:pStyle w:val="SourceCode"/>
+      </w:pPr>
+      <w:r>
+        <w:rPr>
+          <w:rStyle w:val="NormalTok"/>
+        </w:rPr>
+        <w:t xml:space="preserve">aapl_train </w:t>
+      </w:r>
+      <w:r>
+        <w:rPr>
+          <w:rStyle w:val="OperatorTok"/>
+        </w:rPr>
+        <w:t xml:space="preserve">%&gt;%</w:t>
+      </w:r>
+      <w:r>
+        <w:br w:type="textWrapping"/>
+      </w:r>
+      <w:r>
+        <w:rPr>
+          <w:rStyle w:val="StringTok"/>
+        </w:rPr>
+        <w:t xml:space="preserve">  </w:t>
+      </w:r>
+      <w:r>
+        <w:rPr>
+          <w:rStyle w:val="KeywordTok"/>
+        </w:rPr>
+        <w:t xml:space="preserve">ggplot</w:t>
+      </w:r>
+      <w:r>
+        <w:rPr>
+          <w:rStyle w:val="NormalTok"/>
+        </w:rPr>
+        <w:t xml:space="preserve">() </w:t>
+      </w:r>
+      <w:r>
+        <w:rPr>
+          <w:rStyle w:val="OperatorTok"/>
+        </w:rPr>
+        <w:t xml:space="preserve">+</w:t>
+      </w:r>
+      <w:r>
+        <w:br w:type="textWrapping"/>
+      </w:r>
+      <w:r>
+        <w:rPr>
+          <w:rStyle w:val="StringTok"/>
+        </w:rPr>
+        <w:t xml:space="preserve">  </w:t>
+      </w:r>
+      <w:r>
+        <w:rPr>
+          <w:rStyle w:val="KeywordTok"/>
+        </w:rPr>
+        <w:t xml:space="preserve">geom_line</w:t>
+      </w:r>
+      <w:r>
+        <w:rPr>
+          <w:rStyle w:val="NormalTok"/>
+        </w:rPr>
+        <w:t xml:space="preserve">(</w:t>
+      </w:r>
+      <w:r>
+        <w:rPr>
+          <w:rStyle w:val="KeywordTok"/>
+        </w:rPr>
+        <w:t xml:space="preserve">aes</w:t>
+      </w:r>
+      <w:r>
+        <w:rPr>
+          <w:rStyle w:val="NormalTok"/>
+        </w:rPr>
+        <w:t xml:space="preserve">(Date, Close))</w:t>
+      </w:r>
     </w:p>
     <w:p>
       <w:pPr>
         <w:pStyle w:val="FirstParagraph"/>
-      </w:pPr>
-      <w:r>
-        <w:t xml:space="preserve">You can also embed plots, for example:</w:t>
-      </w:r>
-    </w:p>
-    <w:p>
-      <w:pPr>
-        <w:pStyle w:val="BodyText"/>
       </w:pPr>
       <w:r>
         <w:drawing>
           <wp:inline>
-            <wp:extent cx="5334000" cy="4267200"/>
+            <wp:extent cx="5334000" cy="3200400"/>
             <wp:effectExtent b="0" l="0" r="0" t="0"/>
             <wp:docPr descr="" title="" id="1" name="Picture"/>
             <a:graphic>
               <a:graphicData uri="http://schemas.openxmlformats.org/drawingml/2006/picture">
                 <pic:pic>
                   <pic:nvPicPr>
-                    <pic:cNvPr descr="Project_Report_files/figure-docx/pressure-1.png" id="0" name="Picture"/>
+                    <pic:cNvPr descr="Project_Report_files/figure-docx/unnamed-chunk-5-1.png" id="0" name="Picture"/>
                     <pic:cNvPicPr>
                       <a:picLocks noChangeArrowheads="1" noChangeAspect="1"/>
                     </pic:cNvPicPr>
                   </pic:nvPicPr>
                   <pic:blipFill>
-                    <a:blip r:embed="rId23"/>
+                    <a:blip r:embed="rId26"/>
                     <a:stretch>
                       <a:fillRect/>
                     </a:stretch>
@@ -215,7 +1418,7 @@
                   <pic:spPr bwMode="auto">
                     <a:xfrm>
                       <a:off x="0" y="0"/>
-                      <a:ext cx="5334000" cy="4267200"/>
+                      <a:ext cx="5334000" cy="3200400"/>
                     </a:xfrm>
                     <a:prstGeom prst="rect">
                       <a:avLst/>
@@ -236,26 +1439,3396 @@
     </w:p>
     <w:p>
       <w:pPr>
-        <w:pStyle w:val="BodyText"/>
-      </w:pPr>
-      <w:r>
-        <w:t xml:space="preserve">Note that the</w:t>
-      </w:r>
-      <w:r>
+        <w:pStyle w:val="SourceCode"/>
+      </w:pPr>
+      <w:r>
+        <w:rPr>
+          <w:rStyle w:val="NormalTok"/>
+        </w:rPr>
+        <w:t xml:space="preserve">aapl_test </w:t>
+      </w:r>
+      <w:r>
+        <w:rPr>
+          <w:rStyle w:val="OperatorTok"/>
+        </w:rPr>
+        <w:t xml:space="preserve">%&gt;%</w:t>
+      </w:r>
+      <w:r>
+        <w:br w:type="textWrapping"/>
+      </w:r>
+      <w:r>
+        <w:rPr>
+          <w:rStyle w:val="StringTok"/>
+        </w:rPr>
+        <w:t xml:space="preserve">  </w:t>
+      </w:r>
+      <w:r>
+        <w:rPr>
+          <w:rStyle w:val="KeywordTok"/>
+        </w:rPr>
+        <w:t xml:space="preserve">ggplot</w:t>
+      </w:r>
+      <w:r>
+        <w:rPr>
+          <w:rStyle w:val="NormalTok"/>
+        </w:rPr>
+        <w:t xml:space="preserve">() </w:t>
+      </w:r>
+      <w:r>
+        <w:rPr>
+          <w:rStyle w:val="OperatorTok"/>
+        </w:rPr>
+        <w:t xml:space="preserve">+</w:t>
+      </w:r>
+      <w:r>
+        <w:br w:type="textWrapping"/>
+      </w:r>
+      <w:r>
+        <w:rPr>
+          <w:rStyle w:val="StringTok"/>
+        </w:rPr>
+        <w:t xml:space="preserve">  </w:t>
+      </w:r>
+      <w:r>
+        <w:rPr>
+          <w:rStyle w:val="KeywordTok"/>
+        </w:rPr>
+        <w:t xml:space="preserve">geom_line</w:t>
+      </w:r>
+      <w:r>
+        <w:rPr>
+          <w:rStyle w:val="NormalTok"/>
+        </w:rPr>
+        <w:t xml:space="preserve">(</w:t>
+      </w:r>
+      <w:r>
+        <w:rPr>
+          <w:rStyle w:val="KeywordTok"/>
+        </w:rPr>
+        <w:t xml:space="preserve">aes</w:t>
+      </w:r>
+      <w:r>
+        <w:rPr>
+          <w:rStyle w:val="NormalTok"/>
+        </w:rPr>
+        <w:t xml:space="preserve">(Date, Close))</w:t>
+      </w:r>
+    </w:p>
+    <w:p>
+      <w:pPr>
+        <w:pStyle w:val="FirstParagraph"/>
+      </w:pPr>
+      <w:r>
+        <w:drawing>
+          <wp:inline>
+            <wp:extent cx="5334000" cy="3200400"/>
+            <wp:effectExtent b="0" l="0" r="0" t="0"/>
+            <wp:docPr descr="" title="" id="1" name="Picture"/>
+            <a:graphic>
+              <a:graphicData uri="http://schemas.openxmlformats.org/drawingml/2006/picture">
+                <pic:pic>
+                  <pic:nvPicPr>
+                    <pic:cNvPr descr="Project_Report_files/figure-docx/unnamed-chunk-6-1.png" id="0" name="Picture"/>
+                    <pic:cNvPicPr>
+                      <a:picLocks noChangeArrowheads="1" noChangeAspect="1"/>
+                    </pic:cNvPicPr>
+                  </pic:nvPicPr>
+                  <pic:blipFill>
+                    <a:blip r:embed="rId27"/>
+                    <a:stretch>
+                      <a:fillRect/>
+                    </a:stretch>
+                  </pic:blipFill>
+                  <pic:spPr bwMode="auto">
+                    <a:xfrm>
+                      <a:off x="0" y="0"/>
+                      <a:ext cx="5334000" cy="3200400"/>
+                    </a:xfrm>
+                    <a:prstGeom prst="rect">
+                      <a:avLst/>
+                    </a:prstGeom>
+                    <a:noFill/>
+                    <a:ln w="9525">
+                      <a:noFill/>
+                      <a:headEnd/>
+                      <a:tailEnd/>
+                    </a:ln>
+                  </pic:spPr>
+                </pic:pic>
+              </a:graphicData>
+            </a:graphic>
+          </wp:inline>
+        </w:drawing>
+      </w:r>
+    </w:p>
+    <w:p>
+      <w:pPr>
+        <w:pStyle w:val="SourceCode"/>
+      </w:pPr>
+      <w:r>
+        <w:rPr>
+          <w:rStyle w:val="NormalTok"/>
+        </w:rPr>
+        <w:t xml:space="preserve">aapl_test &lt;-</w:t>
+      </w:r>
+      <w:r>
+        <w:rPr>
+          <w:rStyle w:val="StringTok"/>
+        </w:rPr>
         <w:t xml:space="preserve"> </w:t>
       </w:r>
       <w:r>
         <w:rPr>
+          <w:rStyle w:val="KeywordTok"/>
+        </w:rPr>
+        <w:t xml:space="preserve">mutate</w:t>
+      </w:r>
+      <w:r>
+        <w:rPr>
+          <w:rStyle w:val="NormalTok"/>
+        </w:rPr>
+        <w:t xml:space="preserve">(aapl_test, </w:t>
+      </w:r>
+      <w:r>
+        <w:rPr>
+          <w:rStyle w:val="DataTypeTok"/>
+        </w:rPr>
+        <w:t xml:space="preserve">PrevClose =</w:t>
+      </w:r>
+      <w:r>
+        <w:rPr>
+          <w:rStyle w:val="NormalTok"/>
+        </w:rPr>
+        <w:t xml:space="preserve"> </w:t>
+      </w:r>
+      <w:r>
+        <w:rPr>
+          <w:rStyle w:val="KeywordTok"/>
+        </w:rPr>
+        <w:t xml:space="preserve">lag</w:t>
+      </w:r>
+      <w:r>
+        <w:rPr>
+          <w:rStyle w:val="NormalTok"/>
+        </w:rPr>
+        <w:t xml:space="preserve">(Close))</w:t>
+      </w:r>
+      <w:r>
+        <w:br w:type="textWrapping"/>
+      </w:r>
+      <w:r>
+        <w:rPr>
+          <w:rStyle w:val="NormalTok"/>
+        </w:rPr>
+        <w:t xml:space="preserve">aapl_test &lt;-</w:t>
+      </w:r>
+      <w:r>
+        <w:rPr>
+          <w:rStyle w:val="StringTok"/>
+        </w:rPr>
+        <w:t xml:space="preserve"> </w:t>
+      </w:r>
+      <w:r>
+        <w:rPr>
+          <w:rStyle w:val="KeywordTok"/>
+        </w:rPr>
+        <w:t xml:space="preserve">na.omit</w:t>
+      </w:r>
+      <w:r>
+        <w:rPr>
+          <w:rStyle w:val="NormalTok"/>
+        </w:rPr>
+        <w:t xml:space="preserve">(aapl_test)</w:t>
+      </w:r>
+    </w:p>
+    <w:p>
+      <w:pPr>
+        <w:pStyle w:val="SourceCode"/>
+      </w:pPr>
+      <w:r>
+        <w:rPr>
+          <w:rStyle w:val="NormalTok"/>
+        </w:rPr>
+        <w:t xml:space="preserve">aapl_test </w:t>
+      </w:r>
+      <w:r>
+        <w:rPr>
+          <w:rStyle w:val="OperatorTok"/>
+        </w:rPr>
+        <w:t xml:space="preserve">%&gt;%</w:t>
+      </w:r>
+      <w:r>
+        <w:br w:type="textWrapping"/>
+      </w:r>
+      <w:r>
+        <w:rPr>
+          <w:rStyle w:val="StringTok"/>
+        </w:rPr>
+        <w:t xml:space="preserve">  </w:t>
+      </w:r>
+      <w:r>
+        <w:rPr>
+          <w:rStyle w:val="KeywordTok"/>
+        </w:rPr>
+        <w:t xml:space="preserve">ggplot</w:t>
+      </w:r>
+      <w:r>
+        <w:rPr>
+          <w:rStyle w:val="NormalTok"/>
+        </w:rPr>
+        <w:t xml:space="preserve">(</w:t>
+      </w:r>
+      <w:r>
+        <w:rPr>
+          <w:rStyle w:val="KeywordTok"/>
+        </w:rPr>
+        <w:t xml:space="preserve">aes</w:t>
+      </w:r>
+      <w:r>
+        <w:rPr>
+          <w:rStyle w:val="NormalTok"/>
+        </w:rPr>
+        <w:t xml:space="preserve">(</w:t>
+      </w:r>
+      <w:r>
+        <w:rPr>
+          <w:rStyle w:val="DataTypeTok"/>
+        </w:rPr>
+        <w:t xml:space="preserve">x =</w:t>
+      </w:r>
+      <w:r>
+        <w:rPr>
+          <w:rStyle w:val="NormalTok"/>
+        </w:rPr>
+        <w:t xml:space="preserve"> Date)) </w:t>
+      </w:r>
+      <w:r>
+        <w:rPr>
+          <w:rStyle w:val="OperatorTok"/>
+        </w:rPr>
+        <w:t xml:space="preserve">+</w:t>
+      </w:r>
+      <w:r>
+        <w:br w:type="textWrapping"/>
+      </w:r>
+      <w:r>
+        <w:rPr>
+          <w:rStyle w:val="StringTok"/>
+        </w:rPr>
+        <w:t xml:space="preserve">  </w:t>
+      </w:r>
+      <w:r>
+        <w:rPr>
+          <w:rStyle w:val="KeywordTok"/>
+        </w:rPr>
+        <w:t xml:space="preserve">geom_line</w:t>
+      </w:r>
+      <w:r>
+        <w:rPr>
+          <w:rStyle w:val="NormalTok"/>
+        </w:rPr>
+        <w:t xml:space="preserve">(</w:t>
+      </w:r>
+      <w:r>
+        <w:rPr>
+          <w:rStyle w:val="KeywordTok"/>
+        </w:rPr>
+        <w:t xml:space="preserve">aes</w:t>
+      </w:r>
+      <w:r>
+        <w:rPr>
+          <w:rStyle w:val="NormalTok"/>
+        </w:rPr>
+        <w:t xml:space="preserve">(</w:t>
+      </w:r>
+      <w:r>
+        <w:rPr>
+          <w:rStyle w:val="DataTypeTok"/>
+        </w:rPr>
+        <w:t xml:space="preserve">y =</w:t>
+      </w:r>
+      <w:r>
+        <w:rPr>
+          <w:rStyle w:val="NormalTok"/>
+        </w:rPr>
+        <w:t xml:space="preserve"> Close), </w:t>
+      </w:r>
+      <w:r>
+        <w:rPr>
+          <w:rStyle w:val="DataTypeTok"/>
+        </w:rPr>
+        <w:t xml:space="preserve">colour =</w:t>
+      </w:r>
+      <w:r>
+        <w:rPr>
+          <w:rStyle w:val="NormalTok"/>
+        </w:rPr>
+        <w:t xml:space="preserve"> </w:t>
+      </w:r>
+      <w:r>
+        <w:rPr>
+          <w:rStyle w:val="StringTok"/>
+        </w:rPr>
+        <w:t xml:space="preserve">"black"</w:t>
+      </w:r>
+      <w:r>
+        <w:rPr>
+          <w:rStyle w:val="NormalTok"/>
+        </w:rPr>
+        <w:t xml:space="preserve">) </w:t>
+      </w:r>
+      <w:r>
+        <w:rPr>
+          <w:rStyle w:val="OperatorTok"/>
+        </w:rPr>
+        <w:t xml:space="preserve">+</w:t>
+      </w:r>
+      <w:r>
+        <w:br w:type="textWrapping"/>
+      </w:r>
+      <w:r>
+        <w:rPr>
+          <w:rStyle w:val="StringTok"/>
+        </w:rPr>
+        <w:t xml:space="preserve">  </w:t>
+      </w:r>
+      <w:r>
+        <w:rPr>
+          <w:rStyle w:val="KeywordTok"/>
+        </w:rPr>
+        <w:t xml:space="preserve">geom_line</w:t>
+      </w:r>
+      <w:r>
+        <w:rPr>
+          <w:rStyle w:val="NormalTok"/>
+        </w:rPr>
+        <w:t xml:space="preserve">(</w:t>
+      </w:r>
+      <w:r>
+        <w:rPr>
+          <w:rStyle w:val="KeywordTok"/>
+        </w:rPr>
+        <w:t xml:space="preserve">aes</w:t>
+      </w:r>
+      <w:r>
+        <w:rPr>
+          <w:rStyle w:val="NormalTok"/>
+        </w:rPr>
+        <w:t xml:space="preserve">(</w:t>
+      </w:r>
+      <w:r>
+        <w:rPr>
+          <w:rStyle w:val="DataTypeTok"/>
+        </w:rPr>
+        <w:t xml:space="preserve">y =</w:t>
+      </w:r>
+      <w:r>
+        <w:rPr>
+          <w:rStyle w:val="NormalTok"/>
+        </w:rPr>
+        <w:t xml:space="preserve"> PrevClose), </w:t>
+      </w:r>
+      <w:r>
+        <w:rPr>
+          <w:rStyle w:val="DataTypeTok"/>
+        </w:rPr>
+        <w:t xml:space="preserve">colour =</w:t>
+      </w:r>
+      <w:r>
+        <w:rPr>
+          <w:rStyle w:val="NormalTok"/>
+        </w:rPr>
+        <w:t xml:space="preserve"> </w:t>
+      </w:r>
+      <w:r>
+        <w:rPr>
+          <w:rStyle w:val="StringTok"/>
+        </w:rPr>
+        <w:t xml:space="preserve">"red"</w:t>
+      </w:r>
+      <w:r>
+        <w:rPr>
+          <w:rStyle w:val="NormalTok"/>
+        </w:rPr>
+        <w:t xml:space="preserve">)</w:t>
+      </w:r>
+    </w:p>
+    <w:p>
+      <w:pPr>
+        <w:pStyle w:val="FirstParagraph"/>
+      </w:pPr>
+      <w:r>
+        <w:drawing>
+          <wp:inline>
+            <wp:extent cx="5334000" cy="3200400"/>
+            <wp:effectExtent b="0" l="0" r="0" t="0"/>
+            <wp:docPr descr="" title="" id="1" name="Picture"/>
+            <a:graphic>
+              <a:graphicData uri="http://schemas.openxmlformats.org/drawingml/2006/picture">
+                <pic:pic>
+                  <pic:nvPicPr>
+                    <pic:cNvPr descr="Project_Report_files/figure-docx/unnamed-chunk-8-1.png" id="0" name="Picture"/>
+                    <pic:cNvPicPr>
+                      <a:picLocks noChangeArrowheads="1" noChangeAspect="1"/>
+                    </pic:cNvPicPr>
+                  </pic:nvPicPr>
+                  <pic:blipFill>
+                    <a:blip r:embed="rId28"/>
+                    <a:stretch>
+                      <a:fillRect/>
+                    </a:stretch>
+                  </pic:blipFill>
+                  <pic:spPr bwMode="auto">
+                    <a:xfrm>
+                      <a:off x="0" y="0"/>
+                      <a:ext cx="5334000" cy="3200400"/>
+                    </a:xfrm>
+                    <a:prstGeom prst="rect">
+                      <a:avLst/>
+                    </a:prstGeom>
+                    <a:noFill/>
+                    <a:ln w="9525">
+                      <a:noFill/>
+                      <a:headEnd/>
+                      <a:tailEnd/>
+                    </a:ln>
+                  </pic:spPr>
+                </pic:pic>
+              </a:graphicData>
+            </a:graphic>
+          </wp:inline>
+        </w:drawing>
+      </w:r>
+    </w:p>
+    <w:p>
+      <w:pPr>
+        <w:pStyle w:val="SourceCode"/>
+      </w:pPr>
+      <w:r>
+        <w:rPr>
+          <w:rStyle w:val="NormalTok"/>
+        </w:rPr>
+        <w:t xml:space="preserve">naive_rmse &lt;-</w:t>
+      </w:r>
+      <w:r>
+        <w:rPr>
+          <w:rStyle w:val="StringTok"/>
+        </w:rPr>
+        <w:t xml:space="preserve"> </w:t>
+      </w:r>
+      <w:r>
+        <w:rPr>
+          <w:rStyle w:val="KeywordTok"/>
+        </w:rPr>
+        <w:t xml:space="preserve">RMSE</w:t>
+      </w:r>
+      <w:r>
+        <w:rPr>
+          <w:rStyle w:val="NormalTok"/>
+        </w:rPr>
+        <w:t xml:space="preserve">(aapl_test</w:t>
+      </w:r>
+      <w:r>
+        <w:rPr>
+          <w:rStyle w:val="OperatorTok"/>
+        </w:rPr>
+        <w:t xml:space="preserve">$</w:t>
+      </w:r>
+      <w:r>
+        <w:rPr>
+          <w:rStyle w:val="NormalTok"/>
+        </w:rPr>
+        <w:t xml:space="preserve">Close, aapl_test</w:t>
+      </w:r>
+      <w:r>
+        <w:rPr>
+          <w:rStyle w:val="OperatorTok"/>
+        </w:rPr>
+        <w:t xml:space="preserve">$</w:t>
+      </w:r>
+      <w:r>
+        <w:rPr>
+          <w:rStyle w:val="NormalTok"/>
+        </w:rPr>
+        <w:t xml:space="preserve">PrevClose)</w:t>
+      </w:r>
+      <w:r>
+        <w:br w:type="textWrapping"/>
+      </w:r>
+      <w:r>
+        <w:br w:type="textWrapping"/>
+      </w:r>
+      <w:r>
+        <w:rPr>
+          <w:rStyle w:val="NormalTok"/>
+        </w:rPr>
+        <w:t xml:space="preserve">rmse_results &lt;-</w:t>
+      </w:r>
+      <w:r>
+        <w:rPr>
+          <w:rStyle w:val="StringTok"/>
+        </w:rPr>
+        <w:t xml:space="preserve"> </w:t>
+      </w:r>
+      <w:r>
+        <w:rPr>
+          <w:rStyle w:val="KeywordTok"/>
+        </w:rPr>
+        <w:t xml:space="preserve">data_frame</w:t>
+      </w:r>
+      <w:r>
+        <w:rPr>
+          <w:rStyle w:val="NormalTok"/>
+        </w:rPr>
+        <w:t xml:space="preserve">(</w:t>
+      </w:r>
+      <w:r>
+        <w:rPr>
+          <w:rStyle w:val="DataTypeTok"/>
+        </w:rPr>
+        <w:t xml:space="preserve">method =</w:t>
+      </w:r>
+      <w:r>
+        <w:rPr>
+          <w:rStyle w:val="NormalTok"/>
+        </w:rPr>
+        <w:t xml:space="preserve"> </w:t>
+      </w:r>
+      <w:r>
+        <w:rPr>
+          <w:rStyle w:val="StringTok"/>
+        </w:rPr>
+        <w:t xml:space="preserve">"Previous Value Prediction"</w:t>
+      </w:r>
+      <w:r>
+        <w:rPr>
+          <w:rStyle w:val="NormalTok"/>
+        </w:rPr>
+        <w:t xml:space="preserve">, </w:t>
+      </w:r>
+      <w:r>
+        <w:rPr>
+          <w:rStyle w:val="DataTypeTok"/>
+        </w:rPr>
+        <w:t xml:space="preserve">RMSE =</w:t>
+      </w:r>
+      <w:r>
+        <w:rPr>
+          <w:rStyle w:val="NormalTok"/>
+        </w:rPr>
+        <w:t xml:space="preserve"> naive_rmse)</w:t>
+      </w:r>
+    </w:p>
+    <w:p>
+      <w:pPr>
+        <w:pStyle w:val="SourceCode"/>
+      </w:pPr>
+      <w:r>
+        <w:rPr>
           <w:rStyle w:val="VerbatimChar"/>
         </w:rPr>
-        <w:t xml:space="preserve">echo = FALSE</w:t>
-      </w:r>
-      <w:r>
+        <w:t xml:space="preserve">## Warning: `data_frame()` is deprecated, use `tibble()`.</w:t>
+      </w:r>
+      <w:r>
+        <w:br w:type="textWrapping"/>
+      </w:r>
+      <w:r>
+        <w:rPr>
+          <w:rStyle w:val="VerbatimChar"/>
+        </w:rPr>
+        <w:t xml:space="preserve">## This warning is displayed once per session.</w:t>
+      </w:r>
+    </w:p>
+    <w:p>
+      <w:pPr>
+        <w:pStyle w:val="SourceCode"/>
+      </w:pPr>
+      <w:r>
+        <w:rPr>
+          <w:rStyle w:val="NormalTok"/>
+        </w:rPr>
+        <w:t xml:space="preserve">rmse_results </w:t>
+      </w:r>
+      <w:r>
+        <w:rPr>
+          <w:rStyle w:val="OperatorTok"/>
+        </w:rPr>
+        <w:t xml:space="preserve">%&gt;%</w:t>
+      </w:r>
+      <w:r>
+        <w:rPr>
+          <w:rStyle w:val="StringTok"/>
+        </w:rPr>
         <w:t xml:space="preserve"> </w:t>
       </w:r>
       <w:r>
-        <w:t xml:space="preserve">parameter was added to the code chunk to prevent printing of the R code that generated the plot.</w:t>
-      </w:r>
+        <w:rPr>
+          <w:rStyle w:val="NormalTok"/>
+        </w:rPr>
+        <w:t xml:space="preserve">knitr</w:t>
+      </w:r>
+      <w:r>
+        <w:rPr>
+          <w:rStyle w:val="OperatorTok"/>
+        </w:rPr>
+        <w:t xml:space="preserve">::</w:t>
+      </w:r>
+      <w:r>
+        <w:rPr>
+          <w:rStyle w:val="KeywordTok"/>
+        </w:rPr>
+        <w:t xml:space="preserve">kable</w:t>
+      </w:r>
+      <w:r>
+        <w:rPr>
+          <w:rStyle w:val="NormalTok"/>
+        </w:rPr>
+        <w:t xml:space="preserve">()</w:t>
+      </w:r>
+    </w:p>
+    <w:tbl>
+      <w:tblPr>
+        <w:tblStyle w:val="Table"/>
+        <w:tblW w:type="pct" w:w="0.0"/>
+        <w:tblLook w:firstRow="1"/>
+      </w:tblPr>
+      <w:tblGrid/>
+      <w:tr>
+        <w:trPr>
+          <w:cnfStyle w:firstRow="1"/>
+        </w:trPr>
+        <w:tc>
+          <w:tcPr>
+            <w:tcBorders>
+              <w:bottom w:val="single"/>
+            </w:tcBorders>
+            <w:vAlign w:val="bottom"/>
+          </w:tcPr>
+          <w:p>
+            <w:pPr>
+              <w:pStyle w:val="Compact"/>
+              <w:jc w:val="left"/>
+            </w:pPr>
+            <w:r>
+              <w:t xml:space="preserve">method</w:t>
+            </w:r>
+          </w:p>
+        </w:tc>
+        <w:tc>
+          <w:tcPr>
+            <w:tcBorders>
+              <w:bottom w:val="single"/>
+            </w:tcBorders>
+            <w:vAlign w:val="bottom"/>
+          </w:tcPr>
+          <w:p>
+            <w:pPr>
+              <w:pStyle w:val="Compact"/>
+              <w:jc w:val="right"/>
+            </w:pPr>
+            <w:r>
+              <w:t xml:space="preserve">RMSE</w:t>
+            </w:r>
+          </w:p>
+        </w:tc>
+      </w:tr>
+      <w:tr>
+        <w:tc>
+          <w:p>
+            <w:pPr>
+              <w:pStyle w:val="Compact"/>
+              <w:jc w:val="left"/>
+            </w:pPr>
+            <w:r>
+              <w:t xml:space="preserve">Previous Value Prediction</w:t>
+            </w:r>
+          </w:p>
+        </w:tc>
+        <w:tc>
+          <w:p>
+            <w:pPr>
+              <w:pStyle w:val="Compact"/>
+              <w:jc w:val="right"/>
+            </w:pPr>
+            <w:r>
+              <w:t xml:space="preserve">1.51005</w:t>
+            </w:r>
+          </w:p>
+        </w:tc>
+      </w:tr>
+    </w:tbl>
+    <w:p>
+      <w:pPr>
+        <w:pStyle w:val="SourceCode"/>
+      </w:pPr>
+      <w:r>
+        <w:rPr>
+          <w:rStyle w:val="NormalTok"/>
+        </w:rPr>
+        <w:t xml:space="preserve">rmse_results</w:t>
+      </w:r>
+    </w:p>
+    <w:p>
+      <w:pPr>
+        <w:pStyle w:val="SourceCode"/>
+      </w:pPr>
+      <w:r>
+        <w:rPr>
+          <w:rStyle w:val="VerbatimChar"/>
+        </w:rPr>
+        <w:t xml:space="preserve">## # A tibble: 1 x 2</w:t>
+      </w:r>
+      <w:r>
+        <w:br w:type="textWrapping"/>
+      </w:r>
+      <w:r>
+        <w:rPr>
+          <w:rStyle w:val="VerbatimChar"/>
+        </w:rPr>
+        <w:t xml:space="preserve">##   method                     RMSE</w:t>
+      </w:r>
+      <w:r>
+        <w:br w:type="textWrapping"/>
+      </w:r>
+      <w:r>
+        <w:rPr>
+          <w:rStyle w:val="VerbatimChar"/>
+        </w:rPr>
+        <w:t xml:space="preserve">##   &lt;chr&gt;                     &lt;dbl&gt;</w:t>
+      </w:r>
+      <w:r>
+        <w:br w:type="textWrapping"/>
+      </w:r>
+      <w:r>
+        <w:rPr>
+          <w:rStyle w:val="VerbatimChar"/>
+        </w:rPr>
+        <w:t xml:space="preserve">## 1 Previous Value Prediction  1.51</w:t>
+      </w:r>
+    </w:p>
+    <w:p>
+      <w:r>
+        <w:br w:type="page"/>
+      </w:r>
+    </w:p>
+    <w:p>
+      <w:pPr>
+        <w:pStyle w:val="Heading3"/>
+      </w:pPr>
+      <w:bookmarkStart w:id="29" w:name="model-2-moving-average"/>
+      <w:r>
+        <w:t xml:space="preserve">Model 2: Moving Average</w:t>
+      </w:r>
+      <w:bookmarkEnd w:id="29"/>
+    </w:p>
+    <w:p>
+      <w:pPr>
+        <w:pStyle w:val="SourceCode"/>
+      </w:pPr>
+      <w:r>
+        <w:rPr>
+          <w:rStyle w:val="NormalTok"/>
+        </w:rPr>
+        <w:t xml:space="preserve">windows &lt;-</w:t>
+      </w:r>
+      <w:r>
+        <w:rPr>
+          <w:rStyle w:val="StringTok"/>
+        </w:rPr>
+        <w:t xml:space="preserve"> </w:t>
+      </w:r>
+      <w:r>
+        <w:rPr>
+          <w:rStyle w:val="KeywordTok"/>
+        </w:rPr>
+        <w:t xml:space="preserve">seq</w:t>
+      </w:r>
+      <w:r>
+        <w:rPr>
+          <w:rStyle w:val="NormalTok"/>
+        </w:rPr>
+        <w:t xml:space="preserve">(</w:t>
+      </w:r>
+      <w:r>
+        <w:rPr>
+          <w:rStyle w:val="DecValTok"/>
+        </w:rPr>
+        <w:t xml:space="preserve">2</w:t>
+      </w:r>
+      <w:r>
+        <w:rPr>
+          <w:rStyle w:val="NormalTok"/>
+        </w:rPr>
+        <w:t xml:space="preserve">, </w:t>
+      </w:r>
+      <w:r>
+        <w:rPr>
+          <w:rStyle w:val="DecValTok"/>
+        </w:rPr>
+        <w:t xml:space="preserve">20</w:t>
+      </w:r>
+      <w:r>
+        <w:rPr>
+          <w:rStyle w:val="NormalTok"/>
+        </w:rPr>
+        <w:t xml:space="preserve">, </w:t>
+      </w:r>
+      <w:r>
+        <w:rPr>
+          <w:rStyle w:val="DecValTok"/>
+        </w:rPr>
+        <w:t xml:space="preserve">1</w:t>
+      </w:r>
+      <w:r>
+        <w:rPr>
+          <w:rStyle w:val="NormalTok"/>
+        </w:rPr>
+        <w:t xml:space="preserve">)</w:t>
+      </w:r>
+    </w:p>
+    <w:p>
+      <w:pPr>
+        <w:pStyle w:val="SourceCode"/>
+      </w:pPr>
+      <w:r>
+        <w:rPr>
+          <w:rStyle w:val="NormalTok"/>
+        </w:rPr>
+        <w:t xml:space="preserve">RMSEs &lt;-</w:t>
+      </w:r>
+      <w:r>
+        <w:rPr>
+          <w:rStyle w:val="StringTok"/>
+        </w:rPr>
+        <w:t xml:space="preserve"> </w:t>
+      </w:r>
+      <w:r>
+        <w:rPr>
+          <w:rStyle w:val="KeywordTok"/>
+        </w:rPr>
+        <w:t xml:space="preserve">sapply</w:t>
+      </w:r>
+      <w:r>
+        <w:rPr>
+          <w:rStyle w:val="NormalTok"/>
+        </w:rPr>
+        <w:t xml:space="preserve">(windows, </w:t>
+      </w:r>
+      <w:r>
+        <w:rPr>
+          <w:rStyle w:val="ControlFlowTok"/>
+        </w:rPr>
+        <w:t xml:space="preserve">function</w:t>
+      </w:r>
+      <w:r>
+        <w:rPr>
+          <w:rStyle w:val="NormalTok"/>
+        </w:rPr>
+        <w:t xml:space="preserve">(w){</w:t>
+      </w:r>
+      <w:r>
+        <w:br w:type="textWrapping"/>
+      </w:r>
+      <w:r>
+        <w:rPr>
+          <w:rStyle w:val="NormalTok"/>
+        </w:rPr>
+        <w:t xml:space="preserve">  </w:t>
+      </w:r>
+      <w:r>
+        <w:br w:type="textWrapping"/>
+      </w:r>
+      <w:r>
+        <w:rPr>
+          <w:rStyle w:val="NormalTok"/>
+        </w:rPr>
+        <w:t xml:space="preserve">  aapl_train &lt;-</w:t>
+      </w:r>
+      <w:r>
+        <w:rPr>
+          <w:rStyle w:val="StringTok"/>
+        </w:rPr>
+        <w:t xml:space="preserve"> </w:t>
+      </w:r>
+      <w:r>
+        <w:rPr>
+          <w:rStyle w:val="KeywordTok"/>
+        </w:rPr>
+        <w:t xml:space="preserve">mutate</w:t>
+      </w:r>
+      <w:r>
+        <w:rPr>
+          <w:rStyle w:val="NormalTok"/>
+        </w:rPr>
+        <w:t xml:space="preserve">(aapl_train, </w:t>
+      </w:r>
+      <w:r>
+        <w:rPr>
+          <w:rStyle w:val="DataTypeTok"/>
+        </w:rPr>
+        <w:t xml:space="preserve">MovingAvg =</w:t>
+      </w:r>
+      <w:r>
+        <w:rPr>
+          <w:rStyle w:val="NormalTok"/>
+        </w:rPr>
+        <w:t xml:space="preserve"> </w:t>
+      </w:r>
+      <w:r>
+        <w:rPr>
+          <w:rStyle w:val="KeywordTok"/>
+        </w:rPr>
+        <w:t xml:space="preserve">movavg</w:t>
+      </w:r>
+      <w:r>
+        <w:rPr>
+          <w:rStyle w:val="NormalTok"/>
+        </w:rPr>
+        <w:t xml:space="preserve">(aapl_train</w:t>
+      </w:r>
+      <w:r>
+        <w:rPr>
+          <w:rStyle w:val="OperatorTok"/>
+        </w:rPr>
+        <w:t xml:space="preserve">$</w:t>
+      </w:r>
+      <w:r>
+        <w:rPr>
+          <w:rStyle w:val="NormalTok"/>
+        </w:rPr>
+        <w:t xml:space="preserve">Close, w, </w:t>
+      </w:r>
+      <w:r>
+        <w:rPr>
+          <w:rStyle w:val="DataTypeTok"/>
+        </w:rPr>
+        <w:t xml:space="preserve">type=</w:t>
+      </w:r>
+      <w:r>
+        <w:rPr>
+          <w:rStyle w:val="KeywordTok"/>
+        </w:rPr>
+        <w:t xml:space="preserve">c</w:t>
+      </w:r>
+      <w:r>
+        <w:rPr>
+          <w:rStyle w:val="NormalTok"/>
+        </w:rPr>
+        <w:t xml:space="preserve">(</w:t>
+      </w:r>
+      <w:r>
+        <w:rPr>
+          <w:rStyle w:val="StringTok"/>
+        </w:rPr>
+        <w:t xml:space="preserve">"s"</w:t>
+      </w:r>
+      <w:r>
+        <w:rPr>
+          <w:rStyle w:val="NormalTok"/>
+        </w:rPr>
+        <w:t xml:space="preserve">)))</w:t>
+      </w:r>
+      <w:r>
+        <w:br w:type="textWrapping"/>
+      </w:r>
+      <w:r>
+        <w:rPr>
+          <w:rStyle w:val="NormalTok"/>
+        </w:rPr>
+        <w:t xml:space="preserve">  </w:t>
+      </w:r>
+      <w:r>
+        <w:br w:type="textWrapping"/>
+      </w:r>
+      <w:r>
+        <w:rPr>
+          <w:rStyle w:val="NormalTok"/>
+        </w:rPr>
+        <w:t xml:space="preserve">  </w:t>
+      </w:r>
+      <w:r>
+        <w:rPr>
+          <w:rStyle w:val="KeywordTok"/>
+        </w:rPr>
+        <w:t xml:space="preserve">return</w:t>
+      </w:r>
+      <w:r>
+        <w:rPr>
+          <w:rStyle w:val="NormalTok"/>
+        </w:rPr>
+        <w:t xml:space="preserve">(</w:t>
+      </w:r>
+      <w:r>
+        <w:rPr>
+          <w:rStyle w:val="KeywordTok"/>
+        </w:rPr>
+        <w:t xml:space="preserve">RMSE</w:t>
+      </w:r>
+      <w:r>
+        <w:rPr>
+          <w:rStyle w:val="NormalTok"/>
+        </w:rPr>
+        <w:t xml:space="preserve">(aapl_train</w:t>
+      </w:r>
+      <w:r>
+        <w:rPr>
+          <w:rStyle w:val="OperatorTok"/>
+        </w:rPr>
+        <w:t xml:space="preserve">$</w:t>
+      </w:r>
+      <w:r>
+        <w:rPr>
+          <w:rStyle w:val="NormalTok"/>
+        </w:rPr>
+        <w:t xml:space="preserve">Close, aapl_train</w:t>
+      </w:r>
+      <w:r>
+        <w:rPr>
+          <w:rStyle w:val="OperatorTok"/>
+        </w:rPr>
+        <w:t xml:space="preserve">$</w:t>
+      </w:r>
+      <w:r>
+        <w:rPr>
+          <w:rStyle w:val="NormalTok"/>
+        </w:rPr>
+        <w:t xml:space="preserve">MovingAvg))</w:t>
+      </w:r>
+      <w:r>
+        <w:br w:type="textWrapping"/>
+      </w:r>
+      <w:r>
+        <w:rPr>
+          <w:rStyle w:val="NormalTok"/>
+        </w:rPr>
+        <w:t xml:space="preserve">})</w:t>
+      </w:r>
+    </w:p>
+    <w:p>
+      <w:pPr>
+        <w:pStyle w:val="SourceCode"/>
+      </w:pPr>
+      <w:r>
+        <w:rPr>
+          <w:rStyle w:val="KeywordTok"/>
+        </w:rPr>
+        <w:t xml:space="preserve">qplot</w:t>
+      </w:r>
+      <w:r>
+        <w:rPr>
+          <w:rStyle w:val="NormalTok"/>
+        </w:rPr>
+        <w:t xml:space="preserve">(windows, RMSEs)</w:t>
+      </w:r>
+    </w:p>
+    <w:p>
+      <w:pPr>
+        <w:pStyle w:val="FirstParagraph"/>
+      </w:pPr>
+      <w:r>
+        <w:drawing>
+          <wp:inline>
+            <wp:extent cx="5334000" cy="3200400"/>
+            <wp:effectExtent b="0" l="0" r="0" t="0"/>
+            <wp:docPr descr="" title="" id="1" name="Picture"/>
+            <a:graphic>
+              <a:graphicData uri="http://schemas.openxmlformats.org/drawingml/2006/picture">
+                <pic:pic>
+                  <pic:nvPicPr>
+                    <pic:cNvPr descr="Project_Report_files/figure-docx/unnamed-chunk-12-1.png" id="0" name="Picture"/>
+                    <pic:cNvPicPr>
+                      <a:picLocks noChangeArrowheads="1" noChangeAspect="1"/>
+                    </pic:cNvPicPr>
+                  </pic:nvPicPr>
+                  <pic:blipFill>
+                    <a:blip r:embed="rId30"/>
+                    <a:stretch>
+                      <a:fillRect/>
+                    </a:stretch>
+                  </pic:blipFill>
+                  <pic:spPr bwMode="auto">
+                    <a:xfrm>
+                      <a:off x="0" y="0"/>
+                      <a:ext cx="5334000" cy="3200400"/>
+                    </a:xfrm>
+                    <a:prstGeom prst="rect">
+                      <a:avLst/>
+                    </a:prstGeom>
+                    <a:noFill/>
+                    <a:ln w="9525">
+                      <a:noFill/>
+                      <a:headEnd/>
+                      <a:tailEnd/>
+                    </a:ln>
+                  </pic:spPr>
+                </pic:pic>
+              </a:graphicData>
+            </a:graphic>
+          </wp:inline>
+        </w:drawing>
+      </w:r>
+    </w:p>
+    <w:p>
+      <w:pPr>
+        <w:pStyle w:val="SourceCode"/>
+      </w:pPr>
+      <w:r>
+        <w:rPr>
+          <w:rStyle w:val="NormalTok"/>
+        </w:rPr>
+        <w:t xml:space="preserve">best_window &lt;-</w:t>
+      </w:r>
+      <w:r>
+        <w:rPr>
+          <w:rStyle w:val="StringTok"/>
+        </w:rPr>
+        <w:t xml:space="preserve"> </w:t>
+      </w:r>
+      <w:r>
+        <w:rPr>
+          <w:rStyle w:val="NormalTok"/>
+        </w:rPr>
+        <w:t xml:space="preserve">windows[</w:t>
+      </w:r>
+      <w:r>
+        <w:rPr>
+          <w:rStyle w:val="KeywordTok"/>
+        </w:rPr>
+        <w:t xml:space="preserve">which.min</w:t>
+      </w:r>
+      <w:r>
+        <w:rPr>
+          <w:rStyle w:val="NormalTok"/>
+        </w:rPr>
+        <w:t xml:space="preserve">(RMSEs)]</w:t>
+      </w:r>
+      <w:r>
+        <w:br w:type="textWrapping"/>
+      </w:r>
+      <w:r>
+        <w:rPr>
+          <w:rStyle w:val="NormalTok"/>
+        </w:rPr>
+        <w:t xml:space="preserve">best_window</w:t>
+      </w:r>
+    </w:p>
+    <w:p>
+      <w:pPr>
+        <w:pStyle w:val="SourceCode"/>
+      </w:pPr>
+      <w:r>
+        <w:rPr>
+          <w:rStyle w:val="VerbatimChar"/>
+        </w:rPr>
+        <w:t xml:space="preserve">## [1] 2</w:t>
+      </w:r>
+    </w:p>
+    <w:p>
+      <w:pPr>
+        <w:pStyle w:val="SourceCode"/>
+      </w:pPr>
+      <w:r>
+        <w:rPr>
+          <w:rStyle w:val="NormalTok"/>
+        </w:rPr>
+        <w:t xml:space="preserve">aapl_test &lt;-</w:t>
+      </w:r>
+      <w:r>
+        <w:rPr>
+          <w:rStyle w:val="StringTok"/>
+        </w:rPr>
+        <w:t xml:space="preserve"> </w:t>
+      </w:r>
+      <w:r>
+        <w:rPr>
+          <w:rStyle w:val="KeywordTok"/>
+        </w:rPr>
+        <w:t xml:space="preserve">mutate</w:t>
+      </w:r>
+      <w:r>
+        <w:rPr>
+          <w:rStyle w:val="NormalTok"/>
+        </w:rPr>
+        <w:t xml:space="preserve">(aapl_test, </w:t>
+      </w:r>
+      <w:r>
+        <w:rPr>
+          <w:rStyle w:val="DataTypeTok"/>
+        </w:rPr>
+        <w:t xml:space="preserve">MovingAvg =</w:t>
+      </w:r>
+      <w:r>
+        <w:rPr>
+          <w:rStyle w:val="NormalTok"/>
+        </w:rPr>
+        <w:t xml:space="preserve"> </w:t>
+      </w:r>
+      <w:r>
+        <w:rPr>
+          <w:rStyle w:val="KeywordTok"/>
+        </w:rPr>
+        <w:t xml:space="preserve">movavg</w:t>
+      </w:r>
+      <w:r>
+        <w:rPr>
+          <w:rStyle w:val="NormalTok"/>
+        </w:rPr>
+        <w:t xml:space="preserve">(aapl_test</w:t>
+      </w:r>
+      <w:r>
+        <w:rPr>
+          <w:rStyle w:val="OperatorTok"/>
+        </w:rPr>
+        <w:t xml:space="preserve">$</w:t>
+      </w:r>
+      <w:r>
+        <w:rPr>
+          <w:rStyle w:val="NormalTok"/>
+        </w:rPr>
+        <w:t xml:space="preserve">Close, best_window, </w:t>
+      </w:r>
+      <w:r>
+        <w:rPr>
+          <w:rStyle w:val="DataTypeTok"/>
+        </w:rPr>
+        <w:t xml:space="preserve">type=</w:t>
+      </w:r>
+      <w:r>
+        <w:rPr>
+          <w:rStyle w:val="KeywordTok"/>
+        </w:rPr>
+        <w:t xml:space="preserve">c</w:t>
+      </w:r>
+      <w:r>
+        <w:rPr>
+          <w:rStyle w:val="NormalTok"/>
+        </w:rPr>
+        <w:t xml:space="preserve">(</w:t>
+      </w:r>
+      <w:r>
+        <w:rPr>
+          <w:rStyle w:val="StringTok"/>
+        </w:rPr>
+        <w:t xml:space="preserve">"s"</w:t>
+      </w:r>
+      <w:r>
+        <w:rPr>
+          <w:rStyle w:val="NormalTok"/>
+        </w:rPr>
+        <w:t xml:space="preserve">)))</w:t>
+      </w:r>
+    </w:p>
+    <w:p>
+      <w:pPr>
+        <w:pStyle w:val="SourceCode"/>
+      </w:pPr>
+      <w:r>
+        <w:rPr>
+          <w:rStyle w:val="NormalTok"/>
+        </w:rPr>
+        <w:t xml:space="preserve">aapl_test </w:t>
+      </w:r>
+      <w:r>
+        <w:rPr>
+          <w:rStyle w:val="OperatorTok"/>
+        </w:rPr>
+        <w:t xml:space="preserve">%&gt;%</w:t>
+      </w:r>
+      <w:r>
+        <w:br w:type="textWrapping"/>
+      </w:r>
+      <w:r>
+        <w:rPr>
+          <w:rStyle w:val="StringTok"/>
+        </w:rPr>
+        <w:t xml:space="preserve">  </w:t>
+      </w:r>
+      <w:r>
+        <w:rPr>
+          <w:rStyle w:val="KeywordTok"/>
+        </w:rPr>
+        <w:t xml:space="preserve">ggplot</w:t>
+      </w:r>
+      <w:r>
+        <w:rPr>
+          <w:rStyle w:val="NormalTok"/>
+        </w:rPr>
+        <w:t xml:space="preserve">(</w:t>
+      </w:r>
+      <w:r>
+        <w:rPr>
+          <w:rStyle w:val="KeywordTok"/>
+        </w:rPr>
+        <w:t xml:space="preserve">aes</w:t>
+      </w:r>
+      <w:r>
+        <w:rPr>
+          <w:rStyle w:val="NormalTok"/>
+        </w:rPr>
+        <w:t xml:space="preserve">(</w:t>
+      </w:r>
+      <w:r>
+        <w:rPr>
+          <w:rStyle w:val="DataTypeTok"/>
+        </w:rPr>
+        <w:t xml:space="preserve">x =</w:t>
+      </w:r>
+      <w:r>
+        <w:rPr>
+          <w:rStyle w:val="NormalTok"/>
+        </w:rPr>
+        <w:t xml:space="preserve"> Date)) </w:t>
+      </w:r>
+      <w:r>
+        <w:rPr>
+          <w:rStyle w:val="OperatorTok"/>
+        </w:rPr>
+        <w:t xml:space="preserve">+</w:t>
+      </w:r>
+      <w:r>
+        <w:br w:type="textWrapping"/>
+      </w:r>
+      <w:r>
+        <w:rPr>
+          <w:rStyle w:val="StringTok"/>
+        </w:rPr>
+        <w:t xml:space="preserve">  </w:t>
+      </w:r>
+      <w:r>
+        <w:rPr>
+          <w:rStyle w:val="KeywordTok"/>
+        </w:rPr>
+        <w:t xml:space="preserve">geom_line</w:t>
+      </w:r>
+      <w:r>
+        <w:rPr>
+          <w:rStyle w:val="NormalTok"/>
+        </w:rPr>
+        <w:t xml:space="preserve">(</w:t>
+      </w:r>
+      <w:r>
+        <w:rPr>
+          <w:rStyle w:val="KeywordTok"/>
+        </w:rPr>
+        <w:t xml:space="preserve">aes</w:t>
+      </w:r>
+      <w:r>
+        <w:rPr>
+          <w:rStyle w:val="NormalTok"/>
+        </w:rPr>
+        <w:t xml:space="preserve">(</w:t>
+      </w:r>
+      <w:r>
+        <w:rPr>
+          <w:rStyle w:val="DataTypeTok"/>
+        </w:rPr>
+        <w:t xml:space="preserve">y =</w:t>
+      </w:r>
+      <w:r>
+        <w:rPr>
+          <w:rStyle w:val="NormalTok"/>
+        </w:rPr>
+        <w:t xml:space="preserve"> Close), </w:t>
+      </w:r>
+      <w:r>
+        <w:rPr>
+          <w:rStyle w:val="DataTypeTok"/>
+        </w:rPr>
+        <w:t xml:space="preserve">colour =</w:t>
+      </w:r>
+      <w:r>
+        <w:rPr>
+          <w:rStyle w:val="NormalTok"/>
+        </w:rPr>
+        <w:t xml:space="preserve"> </w:t>
+      </w:r>
+      <w:r>
+        <w:rPr>
+          <w:rStyle w:val="StringTok"/>
+        </w:rPr>
+        <w:t xml:space="preserve">"black"</w:t>
+      </w:r>
+      <w:r>
+        <w:rPr>
+          <w:rStyle w:val="NormalTok"/>
+        </w:rPr>
+        <w:t xml:space="preserve">) </w:t>
+      </w:r>
+      <w:r>
+        <w:rPr>
+          <w:rStyle w:val="OperatorTok"/>
+        </w:rPr>
+        <w:t xml:space="preserve">+</w:t>
+      </w:r>
+      <w:r>
+        <w:br w:type="textWrapping"/>
+      </w:r>
+      <w:r>
+        <w:rPr>
+          <w:rStyle w:val="StringTok"/>
+        </w:rPr>
+        <w:t xml:space="preserve">  </w:t>
+      </w:r>
+      <w:r>
+        <w:rPr>
+          <w:rStyle w:val="KeywordTok"/>
+        </w:rPr>
+        <w:t xml:space="preserve">geom_line</w:t>
+      </w:r>
+      <w:r>
+        <w:rPr>
+          <w:rStyle w:val="NormalTok"/>
+        </w:rPr>
+        <w:t xml:space="preserve">(</w:t>
+      </w:r>
+      <w:r>
+        <w:rPr>
+          <w:rStyle w:val="KeywordTok"/>
+        </w:rPr>
+        <w:t xml:space="preserve">aes</w:t>
+      </w:r>
+      <w:r>
+        <w:rPr>
+          <w:rStyle w:val="NormalTok"/>
+        </w:rPr>
+        <w:t xml:space="preserve">(</w:t>
+      </w:r>
+      <w:r>
+        <w:rPr>
+          <w:rStyle w:val="DataTypeTok"/>
+        </w:rPr>
+        <w:t xml:space="preserve">y =</w:t>
+      </w:r>
+      <w:r>
+        <w:rPr>
+          <w:rStyle w:val="NormalTok"/>
+        </w:rPr>
+        <w:t xml:space="preserve"> PrevClose), </w:t>
+      </w:r>
+      <w:r>
+        <w:rPr>
+          <w:rStyle w:val="DataTypeTok"/>
+        </w:rPr>
+        <w:t xml:space="preserve">colour =</w:t>
+      </w:r>
+      <w:r>
+        <w:rPr>
+          <w:rStyle w:val="NormalTok"/>
+        </w:rPr>
+        <w:t xml:space="preserve"> </w:t>
+      </w:r>
+      <w:r>
+        <w:rPr>
+          <w:rStyle w:val="StringTok"/>
+        </w:rPr>
+        <w:t xml:space="preserve">"red"</w:t>
+      </w:r>
+      <w:r>
+        <w:rPr>
+          <w:rStyle w:val="NormalTok"/>
+        </w:rPr>
+        <w:t xml:space="preserve">) </w:t>
+      </w:r>
+      <w:r>
+        <w:rPr>
+          <w:rStyle w:val="OperatorTok"/>
+        </w:rPr>
+        <w:t xml:space="preserve">+</w:t>
+      </w:r>
+      <w:r>
+        <w:br w:type="textWrapping"/>
+      </w:r>
+      <w:r>
+        <w:rPr>
+          <w:rStyle w:val="StringTok"/>
+        </w:rPr>
+        <w:t xml:space="preserve">  </w:t>
+      </w:r>
+      <w:r>
+        <w:rPr>
+          <w:rStyle w:val="KeywordTok"/>
+        </w:rPr>
+        <w:t xml:space="preserve">geom_line</w:t>
+      </w:r>
+      <w:r>
+        <w:rPr>
+          <w:rStyle w:val="NormalTok"/>
+        </w:rPr>
+        <w:t xml:space="preserve">(</w:t>
+      </w:r>
+      <w:r>
+        <w:rPr>
+          <w:rStyle w:val="KeywordTok"/>
+        </w:rPr>
+        <w:t xml:space="preserve">aes</w:t>
+      </w:r>
+      <w:r>
+        <w:rPr>
+          <w:rStyle w:val="NormalTok"/>
+        </w:rPr>
+        <w:t xml:space="preserve">(</w:t>
+      </w:r>
+      <w:r>
+        <w:rPr>
+          <w:rStyle w:val="DataTypeTok"/>
+        </w:rPr>
+        <w:t xml:space="preserve">y =</w:t>
+      </w:r>
+      <w:r>
+        <w:rPr>
+          <w:rStyle w:val="NormalTok"/>
+        </w:rPr>
+        <w:t xml:space="preserve"> MovingAvg), </w:t>
+      </w:r>
+      <w:r>
+        <w:rPr>
+          <w:rStyle w:val="DataTypeTok"/>
+        </w:rPr>
+        <w:t xml:space="preserve">colour =</w:t>
+      </w:r>
+      <w:r>
+        <w:rPr>
+          <w:rStyle w:val="NormalTok"/>
+        </w:rPr>
+        <w:t xml:space="preserve"> </w:t>
+      </w:r>
+      <w:r>
+        <w:rPr>
+          <w:rStyle w:val="StringTok"/>
+        </w:rPr>
+        <w:t xml:space="preserve">"green"</w:t>
+      </w:r>
+      <w:r>
+        <w:rPr>
+          <w:rStyle w:val="NormalTok"/>
+        </w:rPr>
+        <w:t xml:space="preserve">)</w:t>
+      </w:r>
+    </w:p>
+    <w:p>
+      <w:pPr>
+        <w:pStyle w:val="FirstParagraph"/>
+      </w:pPr>
+      <w:r>
+        <w:drawing>
+          <wp:inline>
+            <wp:extent cx="5334000" cy="3200400"/>
+            <wp:effectExtent b="0" l="0" r="0" t="0"/>
+            <wp:docPr descr="" title="" id="1" name="Picture"/>
+            <a:graphic>
+              <a:graphicData uri="http://schemas.openxmlformats.org/drawingml/2006/picture">
+                <pic:pic>
+                  <pic:nvPicPr>
+                    <pic:cNvPr descr="Project_Report_files/figure-docx/unnamed-chunk-15-1.png" id="0" name="Picture"/>
+                    <pic:cNvPicPr>
+                      <a:picLocks noChangeArrowheads="1" noChangeAspect="1"/>
+                    </pic:cNvPicPr>
+                  </pic:nvPicPr>
+                  <pic:blipFill>
+                    <a:blip r:embed="rId31"/>
+                    <a:stretch>
+                      <a:fillRect/>
+                    </a:stretch>
+                  </pic:blipFill>
+                  <pic:spPr bwMode="auto">
+                    <a:xfrm>
+                      <a:off x="0" y="0"/>
+                      <a:ext cx="5334000" cy="3200400"/>
+                    </a:xfrm>
+                    <a:prstGeom prst="rect">
+                      <a:avLst/>
+                    </a:prstGeom>
+                    <a:noFill/>
+                    <a:ln w="9525">
+                      <a:noFill/>
+                      <a:headEnd/>
+                      <a:tailEnd/>
+                    </a:ln>
+                  </pic:spPr>
+                </pic:pic>
+              </a:graphicData>
+            </a:graphic>
+          </wp:inline>
+        </w:drawing>
+      </w:r>
+    </w:p>
+    <w:p>
+      <w:pPr>
+        <w:pStyle w:val="SourceCode"/>
+      </w:pPr>
+      <w:r>
+        <w:rPr>
+          <w:rStyle w:val="NormalTok"/>
+        </w:rPr>
+        <w:t xml:space="preserve">naive_rmse &lt;-</w:t>
+      </w:r>
+      <w:r>
+        <w:rPr>
+          <w:rStyle w:val="StringTok"/>
+        </w:rPr>
+        <w:t xml:space="preserve"> </w:t>
+      </w:r>
+      <w:r>
+        <w:rPr>
+          <w:rStyle w:val="KeywordTok"/>
+        </w:rPr>
+        <w:t xml:space="preserve">RMSE</w:t>
+      </w:r>
+      <w:r>
+        <w:rPr>
+          <w:rStyle w:val="NormalTok"/>
+        </w:rPr>
+        <w:t xml:space="preserve">(aapl_test</w:t>
+      </w:r>
+      <w:r>
+        <w:rPr>
+          <w:rStyle w:val="OperatorTok"/>
+        </w:rPr>
+        <w:t xml:space="preserve">$</w:t>
+      </w:r>
+      <w:r>
+        <w:rPr>
+          <w:rStyle w:val="NormalTok"/>
+        </w:rPr>
+        <w:t xml:space="preserve">Close, aapl_test</w:t>
+      </w:r>
+      <w:r>
+        <w:rPr>
+          <w:rStyle w:val="OperatorTok"/>
+        </w:rPr>
+        <w:t xml:space="preserve">$</w:t>
+      </w:r>
+      <w:r>
+        <w:rPr>
+          <w:rStyle w:val="NormalTok"/>
+        </w:rPr>
+        <w:t xml:space="preserve">MovingAvg)</w:t>
+      </w:r>
+      <w:r>
+        <w:br w:type="textWrapping"/>
+      </w:r>
+      <w:r>
+        <w:rPr>
+          <w:rStyle w:val="NormalTok"/>
+        </w:rPr>
+        <w:t xml:space="preserve">rmse_results &lt;-</w:t>
+      </w:r>
+      <w:r>
+        <w:rPr>
+          <w:rStyle w:val="StringTok"/>
+        </w:rPr>
+        <w:t xml:space="preserve"> </w:t>
+      </w:r>
+      <w:r>
+        <w:rPr>
+          <w:rStyle w:val="KeywordTok"/>
+        </w:rPr>
+        <w:t xml:space="preserve">bind_rows</w:t>
+      </w:r>
+      <w:r>
+        <w:rPr>
+          <w:rStyle w:val="NormalTok"/>
+        </w:rPr>
+        <w:t xml:space="preserve">(rmse_results,</w:t>
+      </w:r>
+      <w:r>
+        <w:br w:type="textWrapping"/>
+      </w:r>
+      <w:r>
+        <w:rPr>
+          <w:rStyle w:val="NormalTok"/>
+        </w:rPr>
+        <w:t xml:space="preserve">                          </w:t>
+      </w:r>
+      <w:r>
+        <w:rPr>
+          <w:rStyle w:val="KeywordTok"/>
+        </w:rPr>
+        <w:t xml:space="preserve">data_frame</w:t>
+      </w:r>
+      <w:r>
+        <w:rPr>
+          <w:rStyle w:val="NormalTok"/>
+        </w:rPr>
+        <w:t xml:space="preserve">(</w:t>
+      </w:r>
+      <w:r>
+        <w:rPr>
+          <w:rStyle w:val="DataTypeTok"/>
+        </w:rPr>
+        <w:t xml:space="preserve">method=</w:t>
+      </w:r>
+      <w:r>
+        <w:rPr>
+          <w:rStyle w:val="StringTok"/>
+        </w:rPr>
+        <w:t xml:space="preserve">"Moving Average Prediction"</w:t>
+      </w:r>
+      <w:r>
+        <w:rPr>
+          <w:rStyle w:val="NormalTok"/>
+        </w:rPr>
+        <w:t xml:space="preserve">,  </w:t>
+      </w:r>
+      <w:r>
+        <w:br w:type="textWrapping"/>
+      </w:r>
+      <w:r>
+        <w:rPr>
+          <w:rStyle w:val="NormalTok"/>
+        </w:rPr>
+        <w:t xml:space="preserve">                                     </w:t>
+      </w:r>
+      <w:r>
+        <w:rPr>
+          <w:rStyle w:val="DataTypeTok"/>
+        </w:rPr>
+        <w:t xml:space="preserve">RMSE =</w:t>
+      </w:r>
+      <w:r>
+        <w:rPr>
+          <w:rStyle w:val="NormalTok"/>
+        </w:rPr>
+        <w:t xml:space="preserve"> naive_rmse))</w:t>
+      </w:r>
+      <w:r>
+        <w:br w:type="textWrapping"/>
+      </w:r>
+      <w:r>
+        <w:rPr>
+          <w:rStyle w:val="NormalTok"/>
+        </w:rPr>
+        <w:t xml:space="preserve">rmse_results</w:t>
+      </w:r>
+    </w:p>
+    <w:p>
+      <w:pPr>
+        <w:pStyle w:val="SourceCode"/>
+      </w:pPr>
+      <w:r>
+        <w:rPr>
+          <w:rStyle w:val="VerbatimChar"/>
+        </w:rPr>
+        <w:t xml:space="preserve">## # A tibble: 2 x 2</w:t>
+      </w:r>
+      <w:r>
+        <w:br w:type="textWrapping"/>
+      </w:r>
+      <w:r>
+        <w:rPr>
+          <w:rStyle w:val="VerbatimChar"/>
+        </w:rPr>
+        <w:t xml:space="preserve">##   method                     RMSE</w:t>
+      </w:r>
+      <w:r>
+        <w:br w:type="textWrapping"/>
+      </w:r>
+      <w:r>
+        <w:rPr>
+          <w:rStyle w:val="VerbatimChar"/>
+        </w:rPr>
+        <w:t xml:space="preserve">##   &lt;chr&gt;                     &lt;dbl&gt;</w:t>
+      </w:r>
+      <w:r>
+        <w:br w:type="textWrapping"/>
+      </w:r>
+      <w:r>
+        <w:rPr>
+          <w:rStyle w:val="VerbatimChar"/>
+        </w:rPr>
+        <w:t xml:space="preserve">## 1 Previous Value Prediction 1.51 </w:t>
+      </w:r>
+      <w:r>
+        <w:br w:type="textWrapping"/>
+      </w:r>
+      <w:r>
+        <w:rPr>
+          <w:rStyle w:val="VerbatimChar"/>
+        </w:rPr>
+        <w:t xml:space="preserve">## 2 Moving Average Prediction 0.755</w:t>
+      </w:r>
+    </w:p>
+    <w:p>
+      <w:r>
+        <w:br w:type="page"/>
+      </w:r>
+    </w:p>
+    <w:p>
+      <w:pPr>
+        <w:pStyle w:val="Heading3"/>
+      </w:pPr>
+      <w:bookmarkStart w:id="32" w:name="model-3-knn-forecasting"/>
+      <w:r>
+        <w:t xml:space="preserve">Model 3: KNN Forecasting</w:t>
+      </w:r>
+      <w:bookmarkEnd w:id="32"/>
+    </w:p>
+    <w:p>
+      <w:pPr>
+        <w:pStyle w:val="SourceCode"/>
+      </w:pPr>
+      <w:r>
+        <w:rPr>
+          <w:rStyle w:val="NormalTok"/>
+        </w:rPr>
+        <w:t xml:space="preserve">KnnClose &lt;-</w:t>
+      </w:r>
+      <w:r>
+        <w:rPr>
+          <w:rStyle w:val="StringTok"/>
+        </w:rPr>
+        <w:t xml:space="preserve"> </w:t>
+      </w:r>
+      <w:r>
+        <w:rPr>
+          <w:rStyle w:val="NormalTok"/>
+        </w:rPr>
+        <w:t xml:space="preserve">aapl[</w:t>
+      </w:r>
+      <w:r>
+        <w:rPr>
+          <w:rStyle w:val="DecValTok"/>
+        </w:rPr>
+        <w:t xml:space="preserve">7946</w:t>
+      </w:r>
+      <w:r>
+        <w:rPr>
+          <w:rStyle w:val="NormalTok"/>
+        </w:rPr>
+        <w:t xml:space="preserve">,]</w:t>
+      </w:r>
+      <w:r>
+        <w:rPr>
+          <w:rStyle w:val="OperatorTok"/>
+        </w:rPr>
+        <w:t xml:space="preserve">$</w:t>
+      </w:r>
+      <w:r>
+        <w:rPr>
+          <w:rStyle w:val="NormalTok"/>
+        </w:rPr>
+        <w:t xml:space="preserve">Close</w:t>
+      </w:r>
+    </w:p>
+    <w:p>
+      <w:pPr>
+        <w:pStyle w:val="SourceCode"/>
+      </w:pPr>
+      <w:r>
+        <w:rPr>
+          <w:rStyle w:val="ControlFlowTok"/>
+        </w:rPr>
+        <w:t xml:space="preserve">for</w:t>
+      </w:r>
+      <w:r>
+        <w:rPr>
+          <w:rStyle w:val="NormalTok"/>
+        </w:rPr>
+        <w:t xml:space="preserve"> (n </w:t>
+      </w:r>
+      <w:r>
+        <w:rPr>
+          <w:rStyle w:val="ControlFlowTok"/>
+        </w:rPr>
+        <w:t xml:space="preserve">in</w:t>
+      </w:r>
+      <w:r>
+        <w:rPr>
+          <w:rStyle w:val="NormalTok"/>
+        </w:rPr>
+        <w:t xml:space="preserve"> </w:t>
+      </w:r>
+      <w:r>
+        <w:rPr>
+          <w:rStyle w:val="KeywordTok"/>
+        </w:rPr>
+        <w:t xml:space="preserve">seq</w:t>
+      </w:r>
+      <w:r>
+        <w:rPr>
+          <w:rStyle w:val="NormalTok"/>
+        </w:rPr>
+        <w:t xml:space="preserve">(</w:t>
+      </w:r>
+      <w:r>
+        <w:rPr>
+          <w:rStyle w:val="DecValTok"/>
+        </w:rPr>
+        <w:t xml:space="preserve">1</w:t>
+      </w:r>
+      <w:r>
+        <w:rPr>
+          <w:rStyle w:val="NormalTok"/>
+        </w:rPr>
+        <w:t xml:space="preserve">, </w:t>
+      </w:r>
+      <w:r>
+        <w:rPr>
+          <w:rStyle w:val="DecValTok"/>
+        </w:rPr>
+        <w:t xml:space="preserve">416</w:t>
+      </w:r>
+      <w:r>
+        <w:rPr>
+          <w:rStyle w:val="NormalTok"/>
+        </w:rPr>
+        <w:t xml:space="preserve">, </w:t>
+      </w:r>
+      <w:r>
+        <w:rPr>
+          <w:rStyle w:val="DecValTok"/>
+        </w:rPr>
+        <w:t xml:space="preserve">1</w:t>
+      </w:r>
+      <w:r>
+        <w:rPr>
+          <w:rStyle w:val="NormalTok"/>
+        </w:rPr>
+        <w:t xml:space="preserve">)) {</w:t>
+      </w:r>
+      <w:r>
+        <w:br w:type="textWrapping"/>
+      </w:r>
+      <w:r>
+        <w:rPr>
+          <w:rStyle w:val="NormalTok"/>
+        </w:rPr>
+        <w:t xml:space="preserve">  PredKnn &lt;-</w:t>
+      </w:r>
+      <w:r>
+        <w:rPr>
+          <w:rStyle w:val="StringTok"/>
+        </w:rPr>
+        <w:t xml:space="preserve"> </w:t>
+      </w:r>
+      <w:r>
+        <w:rPr>
+          <w:rStyle w:val="KeywordTok"/>
+        </w:rPr>
+        <w:t xml:space="preserve">knn_forecasting</w:t>
+      </w:r>
+      <w:r>
+        <w:rPr>
+          <w:rStyle w:val="NormalTok"/>
+        </w:rPr>
+        <w:t xml:space="preserve">(aapl[</w:t>
+      </w:r>
+      <w:r>
+        <w:rPr>
+          <w:rStyle w:val="DecValTok"/>
+        </w:rPr>
+        <w:t xml:space="preserve">1</w:t>
+      </w:r>
+      <w:r>
+        <w:rPr>
+          <w:rStyle w:val="OperatorTok"/>
+        </w:rPr>
+        <w:t xml:space="preserve">:</w:t>
+      </w:r>
+      <w:r>
+        <w:rPr>
+          <w:rStyle w:val="DecValTok"/>
+        </w:rPr>
+        <w:t xml:space="preserve">7946</w:t>
+      </w:r>
+      <w:r>
+        <w:rPr>
+          <w:rStyle w:val="NormalTok"/>
+        </w:rPr>
+        <w:t xml:space="preserve"> </w:t>
+      </w:r>
+      <w:r>
+        <w:rPr>
+          <w:rStyle w:val="OperatorTok"/>
+        </w:rPr>
+        <w:t xml:space="preserve">+</w:t>
+      </w:r>
+      <w:r>
+        <w:rPr>
+          <w:rStyle w:val="StringTok"/>
+        </w:rPr>
+        <w:t xml:space="preserve"> </w:t>
+      </w:r>
+      <w:r>
+        <w:rPr>
+          <w:rStyle w:val="NormalTok"/>
+        </w:rPr>
+        <w:t xml:space="preserve">n,]</w:t>
+      </w:r>
+      <w:r>
+        <w:rPr>
+          <w:rStyle w:val="OperatorTok"/>
+        </w:rPr>
+        <w:t xml:space="preserve">$</w:t>
+      </w:r>
+      <w:r>
+        <w:rPr>
+          <w:rStyle w:val="NormalTok"/>
+        </w:rPr>
+        <w:t xml:space="preserve">Close, </w:t>
+      </w:r>
+      <w:r>
+        <w:rPr>
+          <w:rStyle w:val="DataTypeTok"/>
+        </w:rPr>
+        <w:t xml:space="preserve">h =</w:t>
+      </w:r>
+      <w:r>
+        <w:rPr>
+          <w:rStyle w:val="NormalTok"/>
+        </w:rPr>
+        <w:t xml:space="preserve"> </w:t>
+      </w:r>
+      <w:r>
+        <w:rPr>
+          <w:rStyle w:val="DecValTok"/>
+        </w:rPr>
+        <w:t xml:space="preserve">1</w:t>
+      </w:r>
+      <w:r>
+        <w:rPr>
+          <w:rStyle w:val="NormalTok"/>
+        </w:rPr>
+        <w:t xml:space="preserve">, </w:t>
+      </w:r>
+      <w:r>
+        <w:rPr>
+          <w:rStyle w:val="DataTypeTok"/>
+        </w:rPr>
+        <w:t xml:space="preserve">lags =</w:t>
+      </w:r>
+      <w:r>
+        <w:rPr>
+          <w:rStyle w:val="NormalTok"/>
+        </w:rPr>
+        <w:t xml:space="preserve"> </w:t>
+      </w:r>
+      <w:r>
+        <w:rPr>
+          <w:rStyle w:val="DecValTok"/>
+        </w:rPr>
+        <w:t xml:space="preserve">1</w:t>
+      </w:r>
+      <w:r>
+        <w:rPr>
+          <w:rStyle w:val="OperatorTok"/>
+        </w:rPr>
+        <w:t xml:space="preserve">:</w:t>
+      </w:r>
+      <w:r>
+        <w:rPr>
+          <w:rStyle w:val="DecValTok"/>
+        </w:rPr>
+        <w:t xml:space="preserve">2</w:t>
+      </w:r>
+      <w:r>
+        <w:rPr>
+          <w:rStyle w:val="NormalTok"/>
+        </w:rPr>
+        <w:t xml:space="preserve">, </w:t>
+      </w:r>
+      <w:r>
+        <w:rPr>
+          <w:rStyle w:val="DataTypeTok"/>
+        </w:rPr>
+        <w:t xml:space="preserve">k =</w:t>
+      </w:r>
+      <w:r>
+        <w:rPr>
+          <w:rStyle w:val="NormalTok"/>
+        </w:rPr>
+        <w:t xml:space="preserve"> </w:t>
+      </w:r>
+      <w:r>
+        <w:rPr>
+          <w:rStyle w:val="DecValTok"/>
+        </w:rPr>
+        <w:t xml:space="preserve">2</w:t>
+      </w:r>
+      <w:r>
+        <w:rPr>
+          <w:rStyle w:val="NormalTok"/>
+        </w:rPr>
+        <w:t xml:space="preserve">)</w:t>
+      </w:r>
+      <w:r>
+        <w:br w:type="textWrapping"/>
+      </w:r>
+      <w:r>
+        <w:rPr>
+          <w:rStyle w:val="NormalTok"/>
+        </w:rPr>
+        <w:t xml:space="preserve">  KnnClose &lt;-</w:t>
+      </w:r>
+      <w:r>
+        <w:rPr>
+          <w:rStyle w:val="StringTok"/>
+        </w:rPr>
+        <w:t xml:space="preserve"> </w:t>
+      </w:r>
+      <w:r>
+        <w:rPr>
+          <w:rStyle w:val="KeywordTok"/>
+        </w:rPr>
+        <w:t xml:space="preserve">append</w:t>
+      </w:r>
+      <w:r>
+        <w:rPr>
+          <w:rStyle w:val="NormalTok"/>
+        </w:rPr>
+        <w:t xml:space="preserve">(KnnClose, PredKnn</w:t>
+      </w:r>
+      <w:r>
+        <w:rPr>
+          <w:rStyle w:val="OperatorTok"/>
+        </w:rPr>
+        <w:t xml:space="preserve">$</w:t>
+      </w:r>
+      <w:r>
+        <w:rPr>
+          <w:rStyle w:val="NormalTok"/>
+        </w:rPr>
+        <w:t xml:space="preserve">prediction)</w:t>
+      </w:r>
+      <w:r>
+        <w:br w:type="textWrapping"/>
+      </w:r>
+      <w:r>
+        <w:rPr>
+          <w:rStyle w:val="NormalTok"/>
+        </w:rPr>
+        <w:t xml:space="preserve">}</w:t>
+      </w:r>
+    </w:p>
+    <w:p>
+      <w:pPr>
+        <w:pStyle w:val="SourceCode"/>
+      </w:pPr>
+      <w:r>
+        <w:rPr>
+          <w:rStyle w:val="KeywordTok"/>
+        </w:rPr>
+        <w:t xml:space="preserve">plot</w:t>
+      </w:r>
+      <w:r>
+        <w:rPr>
+          <w:rStyle w:val="NormalTok"/>
+        </w:rPr>
+        <w:t xml:space="preserve">(KnnClose)</w:t>
+      </w:r>
+    </w:p>
+    <w:p>
+      <w:pPr>
+        <w:pStyle w:val="FirstParagraph"/>
+      </w:pPr>
+      <w:r>
+        <w:drawing>
+          <wp:inline>
+            <wp:extent cx="5334000" cy="3200400"/>
+            <wp:effectExtent b="0" l="0" r="0" t="0"/>
+            <wp:docPr descr="" title="" id="1" name="Picture"/>
+            <a:graphic>
+              <a:graphicData uri="http://schemas.openxmlformats.org/drawingml/2006/picture">
+                <pic:pic>
+                  <pic:nvPicPr>
+                    <pic:cNvPr descr="Project_Report_files/figure-docx/unnamed-chunk-19-1.png" id="0" name="Picture"/>
+                    <pic:cNvPicPr>
+                      <a:picLocks noChangeArrowheads="1" noChangeAspect="1"/>
+                    </pic:cNvPicPr>
+                  </pic:nvPicPr>
+                  <pic:blipFill>
+                    <a:blip r:embed="rId33"/>
+                    <a:stretch>
+                      <a:fillRect/>
+                    </a:stretch>
+                  </pic:blipFill>
+                  <pic:spPr bwMode="auto">
+                    <a:xfrm>
+                      <a:off x="0" y="0"/>
+                      <a:ext cx="5334000" cy="3200400"/>
+                    </a:xfrm>
+                    <a:prstGeom prst="rect">
+                      <a:avLst/>
+                    </a:prstGeom>
+                    <a:noFill/>
+                    <a:ln w="9525">
+                      <a:noFill/>
+                      <a:headEnd/>
+                      <a:tailEnd/>
+                    </a:ln>
+                  </pic:spPr>
+                </pic:pic>
+              </a:graphicData>
+            </a:graphic>
+          </wp:inline>
+        </w:drawing>
+      </w:r>
+    </w:p>
+    <w:p>
+      <w:pPr>
+        <w:pStyle w:val="SourceCode"/>
+      </w:pPr>
+      <w:r>
+        <w:rPr>
+          <w:rStyle w:val="NormalTok"/>
+        </w:rPr>
+        <w:t xml:space="preserve">df &lt;-</w:t>
+      </w:r>
+      <w:r>
+        <w:rPr>
+          <w:rStyle w:val="StringTok"/>
+        </w:rPr>
+        <w:t xml:space="preserve"> </w:t>
+      </w:r>
+      <w:r>
+        <w:rPr>
+          <w:rStyle w:val="KeywordTok"/>
+        </w:rPr>
+        <w:t xml:space="preserve">data.frame</w:t>
+      </w:r>
+      <w:r>
+        <w:rPr>
+          <w:rStyle w:val="NormalTok"/>
+        </w:rPr>
+        <w:t xml:space="preserve">(aapl_test</w:t>
+      </w:r>
+      <w:r>
+        <w:rPr>
+          <w:rStyle w:val="OperatorTok"/>
+        </w:rPr>
+        <w:t xml:space="preserve">$</w:t>
+      </w:r>
+      <w:r>
+        <w:rPr>
+          <w:rStyle w:val="NormalTok"/>
+        </w:rPr>
+        <w:t xml:space="preserve">Close, KnnClose)</w:t>
+      </w:r>
+      <w:r>
+        <w:br w:type="textWrapping"/>
+      </w:r>
+      <w:r>
+        <w:rPr>
+          <w:rStyle w:val="NormalTok"/>
+        </w:rPr>
+        <w:t xml:space="preserve">naive_rmse &lt;-</w:t>
+      </w:r>
+      <w:r>
+        <w:rPr>
+          <w:rStyle w:val="StringTok"/>
+        </w:rPr>
+        <w:t xml:space="preserve"> </w:t>
+      </w:r>
+      <w:r>
+        <w:rPr>
+          <w:rStyle w:val="KeywordTok"/>
+        </w:rPr>
+        <w:t xml:space="preserve">RMSE</w:t>
+      </w:r>
+      <w:r>
+        <w:rPr>
+          <w:rStyle w:val="NormalTok"/>
+        </w:rPr>
+        <w:t xml:space="preserve">(df</w:t>
+      </w:r>
+      <w:r>
+        <w:rPr>
+          <w:rStyle w:val="OperatorTok"/>
+        </w:rPr>
+        <w:t xml:space="preserve">$</w:t>
+      </w:r>
+      <w:r>
+        <w:rPr>
+          <w:rStyle w:val="NormalTok"/>
+        </w:rPr>
+        <w:t xml:space="preserve">aapl_test.Close, df</w:t>
+      </w:r>
+      <w:r>
+        <w:rPr>
+          <w:rStyle w:val="OperatorTok"/>
+        </w:rPr>
+        <w:t xml:space="preserve">$</w:t>
+      </w:r>
+      <w:r>
+        <w:rPr>
+          <w:rStyle w:val="NormalTok"/>
+        </w:rPr>
+        <w:t xml:space="preserve">KnnClose)</w:t>
+      </w:r>
+      <w:r>
+        <w:br w:type="textWrapping"/>
+      </w:r>
+      <w:r>
+        <w:rPr>
+          <w:rStyle w:val="NormalTok"/>
+        </w:rPr>
+        <w:t xml:space="preserve">rmse_results &lt;-</w:t>
+      </w:r>
+      <w:r>
+        <w:rPr>
+          <w:rStyle w:val="StringTok"/>
+        </w:rPr>
+        <w:t xml:space="preserve"> </w:t>
+      </w:r>
+      <w:r>
+        <w:rPr>
+          <w:rStyle w:val="KeywordTok"/>
+        </w:rPr>
+        <w:t xml:space="preserve">bind_rows</w:t>
+      </w:r>
+      <w:r>
+        <w:rPr>
+          <w:rStyle w:val="NormalTok"/>
+        </w:rPr>
+        <w:t xml:space="preserve">(rmse_results,</w:t>
+      </w:r>
+      <w:r>
+        <w:br w:type="textWrapping"/>
+      </w:r>
+      <w:r>
+        <w:rPr>
+          <w:rStyle w:val="NormalTok"/>
+        </w:rPr>
+        <w:t xml:space="preserve">                          </w:t>
+      </w:r>
+      <w:r>
+        <w:rPr>
+          <w:rStyle w:val="KeywordTok"/>
+        </w:rPr>
+        <w:t xml:space="preserve">data_frame</w:t>
+      </w:r>
+      <w:r>
+        <w:rPr>
+          <w:rStyle w:val="NormalTok"/>
+        </w:rPr>
+        <w:t xml:space="preserve">(</w:t>
+      </w:r>
+      <w:r>
+        <w:rPr>
+          <w:rStyle w:val="DataTypeTok"/>
+        </w:rPr>
+        <w:t xml:space="preserve">method=</w:t>
+      </w:r>
+      <w:r>
+        <w:rPr>
+          <w:rStyle w:val="StringTok"/>
+        </w:rPr>
+        <w:t xml:space="preserve">"KNN Prediction"</w:t>
+      </w:r>
+      <w:r>
+        <w:rPr>
+          <w:rStyle w:val="NormalTok"/>
+        </w:rPr>
+        <w:t xml:space="preserve">,  </w:t>
+      </w:r>
+      <w:r>
+        <w:br w:type="textWrapping"/>
+      </w:r>
+      <w:r>
+        <w:rPr>
+          <w:rStyle w:val="NormalTok"/>
+        </w:rPr>
+        <w:t xml:space="preserve">                                     </w:t>
+      </w:r>
+      <w:r>
+        <w:rPr>
+          <w:rStyle w:val="DataTypeTok"/>
+        </w:rPr>
+        <w:t xml:space="preserve">RMSE =</w:t>
+      </w:r>
+      <w:r>
+        <w:rPr>
+          <w:rStyle w:val="NormalTok"/>
+        </w:rPr>
+        <w:t xml:space="preserve"> naive_rmse))</w:t>
+      </w:r>
+      <w:r>
+        <w:br w:type="textWrapping"/>
+      </w:r>
+      <w:r>
+        <w:rPr>
+          <w:rStyle w:val="NormalTok"/>
+        </w:rPr>
+        <w:t xml:space="preserve">rmse_results</w:t>
+      </w:r>
+    </w:p>
+    <w:p>
+      <w:pPr>
+        <w:pStyle w:val="SourceCode"/>
+      </w:pPr>
+      <w:r>
+        <w:rPr>
+          <w:rStyle w:val="VerbatimChar"/>
+        </w:rPr>
+        <w:t xml:space="preserve">## # A tibble: 3 x 2</w:t>
+      </w:r>
+      <w:r>
+        <w:br w:type="textWrapping"/>
+      </w:r>
+      <w:r>
+        <w:rPr>
+          <w:rStyle w:val="VerbatimChar"/>
+        </w:rPr>
+        <w:t xml:space="preserve">##   method                     RMSE</w:t>
+      </w:r>
+      <w:r>
+        <w:br w:type="textWrapping"/>
+      </w:r>
+      <w:r>
+        <w:rPr>
+          <w:rStyle w:val="VerbatimChar"/>
+        </w:rPr>
+        <w:t xml:space="preserve">##   &lt;chr&gt;                     &lt;dbl&gt;</w:t>
+      </w:r>
+      <w:r>
+        <w:br w:type="textWrapping"/>
+      </w:r>
+      <w:r>
+        <w:rPr>
+          <w:rStyle w:val="VerbatimChar"/>
+        </w:rPr>
+        <w:t xml:space="preserve">## 1 Previous Value Prediction 1.51 </w:t>
+      </w:r>
+      <w:r>
+        <w:br w:type="textWrapping"/>
+      </w:r>
+      <w:r>
+        <w:rPr>
+          <w:rStyle w:val="VerbatimChar"/>
+        </w:rPr>
+        <w:t xml:space="preserve">## 2 Moving Average Prediction 0.755</w:t>
+      </w:r>
+      <w:r>
+        <w:br w:type="textWrapping"/>
+      </w:r>
+      <w:r>
+        <w:rPr>
+          <w:rStyle w:val="VerbatimChar"/>
+        </w:rPr>
+        <w:t xml:space="preserve">## 3 KNN Prediction            2.59</w:t>
+      </w:r>
+    </w:p>
+    <w:p>
+      <w:r>
+        <w:br w:type="page"/>
+      </w:r>
+    </w:p>
+    <w:p>
+      <w:pPr>
+        <w:pStyle w:val="Heading3"/>
+      </w:pPr>
+      <w:bookmarkStart w:id="34" w:name="model-4-arima"/>
+      <w:r>
+        <w:t xml:space="preserve">Model 4: ARIMA</w:t>
+      </w:r>
+      <w:bookmarkEnd w:id="34"/>
+    </w:p>
+    <w:p>
+      <w:pPr>
+        <w:pStyle w:val="SourceCode"/>
+      </w:pPr>
+      <w:r>
+        <w:rPr>
+          <w:rStyle w:val="NormalTok"/>
+        </w:rPr>
+        <w:t xml:space="preserve">LnClose =</w:t>
+      </w:r>
+      <w:r>
+        <w:rPr>
+          <w:rStyle w:val="StringTok"/>
+        </w:rPr>
+        <w:t xml:space="preserve"> </w:t>
+      </w:r>
+      <w:r>
+        <w:rPr>
+          <w:rStyle w:val="KeywordTok"/>
+        </w:rPr>
+        <w:t xml:space="preserve">log</w:t>
+      </w:r>
+      <w:r>
+        <w:rPr>
+          <w:rStyle w:val="NormalTok"/>
+        </w:rPr>
+        <w:t xml:space="preserve">(aapl_train</w:t>
+      </w:r>
+      <w:r>
+        <w:rPr>
+          <w:rStyle w:val="OperatorTok"/>
+        </w:rPr>
+        <w:t xml:space="preserve">$</w:t>
+      </w:r>
+      <w:r>
+        <w:rPr>
+          <w:rStyle w:val="NormalTok"/>
+        </w:rPr>
+        <w:t xml:space="preserve">Close)</w:t>
+      </w:r>
+    </w:p>
+    <w:p>
+      <w:pPr>
+        <w:pStyle w:val="SourceCode"/>
+      </w:pPr>
+      <w:r>
+        <w:rPr>
+          <w:rStyle w:val="KeywordTok"/>
+        </w:rPr>
+        <w:t xml:space="preserve">acf</w:t>
+      </w:r>
+      <w:r>
+        <w:rPr>
+          <w:rStyle w:val="NormalTok"/>
+        </w:rPr>
+        <w:t xml:space="preserve">(LnClose, </w:t>
+      </w:r>
+      <w:r>
+        <w:rPr>
+          <w:rStyle w:val="DataTypeTok"/>
+        </w:rPr>
+        <w:t xml:space="preserve">lag.max =</w:t>
+      </w:r>
+      <w:r>
+        <w:rPr>
+          <w:rStyle w:val="NormalTok"/>
+        </w:rPr>
+        <w:t xml:space="preserve"> </w:t>
+      </w:r>
+      <w:r>
+        <w:rPr>
+          <w:rStyle w:val="DecValTok"/>
+        </w:rPr>
+        <w:t xml:space="preserve">20</w:t>
+      </w:r>
+      <w:r>
+        <w:rPr>
+          <w:rStyle w:val="NormalTok"/>
+        </w:rPr>
+        <w:t xml:space="preserve">)</w:t>
+      </w:r>
+    </w:p>
+    <w:p>
+      <w:pPr>
+        <w:pStyle w:val="FirstParagraph"/>
+      </w:pPr>
+      <w:r>
+        <w:drawing>
+          <wp:inline>
+            <wp:extent cx="5334000" cy="3200400"/>
+            <wp:effectExtent b="0" l="0" r="0" t="0"/>
+            <wp:docPr descr="" title="" id="1" name="Picture"/>
+            <a:graphic>
+              <a:graphicData uri="http://schemas.openxmlformats.org/drawingml/2006/picture">
+                <pic:pic>
+                  <pic:nvPicPr>
+                    <pic:cNvPr descr="Project_Report_files/figure-docx/unnamed-chunk-22-1.png" id="0" name="Picture"/>
+                    <pic:cNvPicPr>
+                      <a:picLocks noChangeArrowheads="1" noChangeAspect="1"/>
+                    </pic:cNvPicPr>
+                  </pic:nvPicPr>
+                  <pic:blipFill>
+                    <a:blip r:embed="rId35"/>
+                    <a:stretch>
+                      <a:fillRect/>
+                    </a:stretch>
+                  </pic:blipFill>
+                  <pic:spPr bwMode="auto">
+                    <a:xfrm>
+                      <a:off x="0" y="0"/>
+                      <a:ext cx="5334000" cy="3200400"/>
+                    </a:xfrm>
+                    <a:prstGeom prst="rect">
+                      <a:avLst/>
+                    </a:prstGeom>
+                    <a:noFill/>
+                    <a:ln w="9525">
+                      <a:noFill/>
+                      <a:headEnd/>
+                      <a:tailEnd/>
+                    </a:ln>
+                  </pic:spPr>
+                </pic:pic>
+              </a:graphicData>
+            </a:graphic>
+          </wp:inline>
+        </w:drawing>
+      </w:r>
+    </w:p>
+    <w:p>
+      <w:pPr>
+        <w:pStyle w:val="SourceCode"/>
+      </w:pPr>
+      <w:r>
+        <w:rPr>
+          <w:rStyle w:val="KeywordTok"/>
+        </w:rPr>
+        <w:t xml:space="preserve">pacf</w:t>
+      </w:r>
+      <w:r>
+        <w:rPr>
+          <w:rStyle w:val="NormalTok"/>
+        </w:rPr>
+        <w:t xml:space="preserve">(LnClose, </w:t>
+      </w:r>
+      <w:r>
+        <w:rPr>
+          <w:rStyle w:val="DataTypeTok"/>
+        </w:rPr>
+        <w:t xml:space="preserve">lag.max =</w:t>
+      </w:r>
+      <w:r>
+        <w:rPr>
+          <w:rStyle w:val="NormalTok"/>
+        </w:rPr>
+        <w:t xml:space="preserve"> </w:t>
+      </w:r>
+      <w:r>
+        <w:rPr>
+          <w:rStyle w:val="DecValTok"/>
+        </w:rPr>
+        <w:t xml:space="preserve">20</w:t>
+      </w:r>
+      <w:r>
+        <w:rPr>
+          <w:rStyle w:val="NormalTok"/>
+        </w:rPr>
+        <w:t xml:space="preserve">)</w:t>
+      </w:r>
+    </w:p>
+    <w:p>
+      <w:pPr>
+        <w:pStyle w:val="FirstParagraph"/>
+      </w:pPr>
+      <w:r>
+        <w:drawing>
+          <wp:inline>
+            <wp:extent cx="5334000" cy="3200400"/>
+            <wp:effectExtent b="0" l="0" r="0" t="0"/>
+            <wp:docPr descr="" title="" id="1" name="Picture"/>
+            <a:graphic>
+              <a:graphicData uri="http://schemas.openxmlformats.org/drawingml/2006/picture">
+                <pic:pic>
+                  <pic:nvPicPr>
+                    <pic:cNvPr descr="Project_Report_files/figure-docx/unnamed-chunk-23-1.png" id="0" name="Picture"/>
+                    <pic:cNvPicPr>
+                      <a:picLocks noChangeArrowheads="1" noChangeAspect="1"/>
+                    </pic:cNvPicPr>
+                  </pic:nvPicPr>
+                  <pic:blipFill>
+                    <a:blip r:embed="rId36"/>
+                    <a:stretch>
+                      <a:fillRect/>
+                    </a:stretch>
+                  </pic:blipFill>
+                  <pic:spPr bwMode="auto">
+                    <a:xfrm>
+                      <a:off x="0" y="0"/>
+                      <a:ext cx="5334000" cy="3200400"/>
+                    </a:xfrm>
+                    <a:prstGeom prst="rect">
+                      <a:avLst/>
+                    </a:prstGeom>
+                    <a:noFill/>
+                    <a:ln w="9525">
+                      <a:noFill/>
+                      <a:headEnd/>
+                      <a:tailEnd/>
+                    </a:ln>
+                  </pic:spPr>
+                </pic:pic>
+              </a:graphicData>
+            </a:graphic>
+          </wp:inline>
+        </w:drawing>
+      </w:r>
+    </w:p>
+    <w:p>
+      <w:pPr>
+        <w:pStyle w:val="SourceCode"/>
+      </w:pPr>
+      <w:r>
+        <w:rPr>
+          <w:rStyle w:val="NormalTok"/>
+        </w:rPr>
+        <w:t xml:space="preserve">CloseArima &lt;-</w:t>
+      </w:r>
+      <w:r>
+        <w:rPr>
+          <w:rStyle w:val="StringTok"/>
+        </w:rPr>
+        <w:t xml:space="preserve"> </w:t>
+      </w:r>
+      <w:r>
+        <w:rPr>
+          <w:rStyle w:val="KeywordTok"/>
+        </w:rPr>
+        <w:t xml:space="preserve">ts</w:t>
+      </w:r>
+      <w:r>
+        <w:rPr>
+          <w:rStyle w:val="NormalTok"/>
+        </w:rPr>
+        <w:t xml:space="preserve">(LnClose, </w:t>
+      </w:r>
+      <w:r>
+        <w:rPr>
+          <w:rStyle w:val="DataTypeTok"/>
+        </w:rPr>
+        <w:t xml:space="preserve">start =</w:t>
+      </w:r>
+      <w:r>
+        <w:rPr>
+          <w:rStyle w:val="NormalTok"/>
+        </w:rPr>
+        <w:t xml:space="preserve"> </w:t>
+      </w:r>
+      <w:r>
+        <w:rPr>
+          <w:rStyle w:val="KeywordTok"/>
+        </w:rPr>
+        <w:t xml:space="preserve">c</w:t>
+      </w:r>
+      <w:r>
+        <w:rPr>
+          <w:rStyle w:val="NormalTok"/>
+        </w:rPr>
+        <w:t xml:space="preserve">(</w:t>
+      </w:r>
+      <w:r>
+        <w:rPr>
+          <w:rStyle w:val="DecValTok"/>
+        </w:rPr>
+        <w:t xml:space="preserve">1984</w:t>
+      </w:r>
+      <w:r>
+        <w:rPr>
+          <w:rStyle w:val="NormalTok"/>
+        </w:rPr>
+        <w:t xml:space="preserve">, </w:t>
+      </w:r>
+      <w:r>
+        <w:rPr>
+          <w:rStyle w:val="DecValTok"/>
+        </w:rPr>
+        <w:t xml:space="preserve">09</w:t>
+      </w:r>
+      <w:r>
+        <w:rPr>
+          <w:rStyle w:val="NormalTok"/>
+        </w:rPr>
+        <w:t xml:space="preserve">), </w:t>
+      </w:r>
+      <w:r>
+        <w:rPr>
+          <w:rStyle w:val="DataTypeTok"/>
+        </w:rPr>
+        <w:t xml:space="preserve">frequency =</w:t>
+      </w:r>
+      <w:r>
+        <w:rPr>
+          <w:rStyle w:val="NormalTok"/>
+        </w:rPr>
+        <w:t xml:space="preserve"> </w:t>
+      </w:r>
+      <w:r>
+        <w:rPr>
+          <w:rStyle w:val="DecValTok"/>
+        </w:rPr>
+        <w:t xml:space="preserve">365</w:t>
+      </w:r>
+      <w:r>
+        <w:rPr>
+          <w:rStyle w:val="NormalTok"/>
+        </w:rPr>
+        <w:t xml:space="preserve">)</w:t>
+      </w:r>
+      <w:r>
+        <w:br w:type="textWrapping"/>
+      </w:r>
+      <w:r>
+        <w:rPr>
+          <w:rStyle w:val="NormalTok"/>
+        </w:rPr>
+        <w:t xml:space="preserve">FitCloseLn &lt;-</w:t>
+      </w:r>
+      <w:r>
+        <w:rPr>
+          <w:rStyle w:val="StringTok"/>
+        </w:rPr>
+        <w:t xml:space="preserve"> </w:t>
+      </w:r>
+      <w:r>
+        <w:rPr>
+          <w:rStyle w:val="KeywordTok"/>
+        </w:rPr>
+        <w:t xml:space="preserve">auto.arima</w:t>
+      </w:r>
+      <w:r>
+        <w:rPr>
+          <w:rStyle w:val="NormalTok"/>
+        </w:rPr>
+        <w:t xml:space="preserve">(CloseArima)</w:t>
+      </w:r>
+      <w:r>
+        <w:br w:type="textWrapping"/>
+      </w:r>
+      <w:r>
+        <w:rPr>
+          <w:rStyle w:val="NormalTok"/>
+        </w:rPr>
+        <w:t xml:space="preserve">FitCloseLn</w:t>
+      </w:r>
+    </w:p>
+    <w:p>
+      <w:pPr>
+        <w:pStyle w:val="SourceCode"/>
+      </w:pPr>
+      <w:r>
+        <w:rPr>
+          <w:rStyle w:val="VerbatimChar"/>
+        </w:rPr>
+        <w:t xml:space="preserve">## Series: CloseArima </w:t>
+      </w:r>
+      <w:r>
+        <w:br w:type="textWrapping"/>
+      </w:r>
+      <w:r>
+        <w:rPr>
+          <w:rStyle w:val="VerbatimChar"/>
+        </w:rPr>
+        <w:t xml:space="preserve">## ARIMA(0,1,0) with drift </w:t>
+      </w:r>
+      <w:r>
+        <w:br w:type="textWrapping"/>
+      </w:r>
+      <w:r>
+        <w:rPr>
+          <w:rStyle w:val="VerbatimChar"/>
+        </w:rPr>
+        <w:t xml:space="preserve">## </w:t>
+      </w:r>
+      <w:r>
+        <w:br w:type="textWrapping"/>
+      </w:r>
+      <w:r>
+        <w:rPr>
+          <w:rStyle w:val="VerbatimChar"/>
+        </w:rPr>
+        <w:t xml:space="preserve">## Coefficients:</w:t>
+      </w:r>
+      <w:r>
+        <w:br w:type="textWrapping"/>
+      </w:r>
+      <w:r>
+        <w:rPr>
+          <w:rStyle w:val="VerbatimChar"/>
+        </w:rPr>
+        <w:t xml:space="preserve">##       drift</w:t>
+      </w:r>
+      <w:r>
+        <w:br w:type="textWrapping"/>
+      </w:r>
+      <w:r>
+        <w:rPr>
+          <w:rStyle w:val="VerbatimChar"/>
+        </w:rPr>
+        <w:t xml:space="preserve">##       7e-04</w:t>
+      </w:r>
+      <w:r>
+        <w:br w:type="textWrapping"/>
+      </w:r>
+      <w:r>
+        <w:rPr>
+          <w:rStyle w:val="VerbatimChar"/>
+        </w:rPr>
+        <w:t xml:space="preserve">## s.e.  3e-04</w:t>
+      </w:r>
+      <w:r>
+        <w:br w:type="textWrapping"/>
+      </w:r>
+      <w:r>
+        <w:rPr>
+          <w:rStyle w:val="VerbatimChar"/>
+        </w:rPr>
+        <w:t xml:space="preserve">## </w:t>
+      </w:r>
+      <w:r>
+        <w:br w:type="textWrapping"/>
+      </w:r>
+      <w:r>
+        <w:rPr>
+          <w:rStyle w:val="VerbatimChar"/>
+        </w:rPr>
+        <w:t xml:space="preserve">## sigma^2 estimated as 0.0008698:  log likelihood=16722.29</w:t>
+      </w:r>
+      <w:r>
+        <w:br w:type="textWrapping"/>
+      </w:r>
+      <w:r>
+        <w:rPr>
+          <w:rStyle w:val="VerbatimChar"/>
+        </w:rPr>
+        <w:t xml:space="preserve">## AIC=-33440.57   AICc=-33440.57   BIC=-33426.61</w:t>
+      </w:r>
+    </w:p>
+    <w:p>
+      <w:pPr>
+        <w:pStyle w:val="SourceCode"/>
+      </w:pPr>
+      <w:r>
+        <w:rPr>
+          <w:rStyle w:val="NormalTok"/>
+        </w:rPr>
+        <w:t xml:space="preserve">ForecastValueLn =</w:t>
+      </w:r>
+      <w:r>
+        <w:rPr>
+          <w:rStyle w:val="StringTok"/>
+        </w:rPr>
+        <w:t xml:space="preserve"> </w:t>
+      </w:r>
+      <w:r>
+        <w:rPr>
+          <w:rStyle w:val="KeywordTok"/>
+        </w:rPr>
+        <w:t xml:space="preserve">forecast</w:t>
+      </w:r>
+      <w:r>
+        <w:rPr>
+          <w:rStyle w:val="NormalTok"/>
+        </w:rPr>
+        <w:t xml:space="preserve">(FitCloseLn, </w:t>
+      </w:r>
+      <w:r>
+        <w:rPr>
+          <w:rStyle w:val="DataTypeTok"/>
+        </w:rPr>
+        <w:t xml:space="preserve">h =</w:t>
+      </w:r>
+      <w:r>
+        <w:rPr>
+          <w:rStyle w:val="NormalTok"/>
+        </w:rPr>
+        <w:t xml:space="preserve"> </w:t>
+      </w:r>
+      <w:r>
+        <w:rPr>
+          <w:rStyle w:val="DecValTok"/>
+        </w:rPr>
+        <w:t xml:space="preserve">417</w:t>
+      </w:r>
+      <w:r>
+        <w:rPr>
+          <w:rStyle w:val="NormalTok"/>
+        </w:rPr>
+        <w:t xml:space="preserve">)</w:t>
+      </w:r>
+      <w:r>
+        <w:br w:type="textWrapping"/>
+      </w:r>
+      <w:r>
+        <w:rPr>
+          <w:rStyle w:val="KeywordTok"/>
+        </w:rPr>
+        <w:t xml:space="preserve">plot</w:t>
+      </w:r>
+      <w:r>
+        <w:rPr>
+          <w:rStyle w:val="NormalTok"/>
+        </w:rPr>
+        <w:t xml:space="preserve">(ForecastValueLn)</w:t>
+      </w:r>
+    </w:p>
+    <w:p>
+      <w:pPr>
+        <w:pStyle w:val="FirstParagraph"/>
+      </w:pPr>
+      <w:r>
+        <w:drawing>
+          <wp:inline>
+            <wp:extent cx="5334000" cy="3200400"/>
+            <wp:effectExtent b="0" l="0" r="0" t="0"/>
+            <wp:docPr descr="" title="" id="1" name="Picture"/>
+            <a:graphic>
+              <a:graphicData uri="http://schemas.openxmlformats.org/drawingml/2006/picture">
+                <pic:pic>
+                  <pic:nvPicPr>
+                    <pic:cNvPr descr="Project_Report_files/figure-docx/unnamed-chunk-25-1.png" id="0" name="Picture"/>
+                    <pic:cNvPicPr>
+                      <a:picLocks noChangeArrowheads="1" noChangeAspect="1"/>
+                    </pic:cNvPicPr>
+                  </pic:nvPicPr>
+                  <pic:blipFill>
+                    <a:blip r:embed="rId37"/>
+                    <a:stretch>
+                      <a:fillRect/>
+                    </a:stretch>
+                  </pic:blipFill>
+                  <pic:spPr bwMode="auto">
+                    <a:xfrm>
+                      <a:off x="0" y="0"/>
+                      <a:ext cx="5334000" cy="3200400"/>
+                    </a:xfrm>
+                    <a:prstGeom prst="rect">
+                      <a:avLst/>
+                    </a:prstGeom>
+                    <a:noFill/>
+                    <a:ln w="9525">
+                      <a:noFill/>
+                      <a:headEnd/>
+                      <a:tailEnd/>
+                    </a:ln>
+                  </pic:spPr>
+                </pic:pic>
+              </a:graphicData>
+            </a:graphic>
+          </wp:inline>
+        </w:drawing>
+      </w:r>
+    </w:p>
+    <w:p>
+      <w:pPr>
+        <w:pStyle w:val="SourceCode"/>
+      </w:pPr>
+      <w:r>
+        <w:rPr>
+          <w:rStyle w:val="NormalTok"/>
+        </w:rPr>
+        <w:t xml:space="preserve">ForecastValuesExtracted =</w:t>
+      </w:r>
+      <w:r>
+        <w:rPr>
+          <w:rStyle w:val="StringTok"/>
+        </w:rPr>
+        <w:t xml:space="preserve"> </w:t>
+      </w:r>
+      <w:r>
+        <w:rPr>
+          <w:rStyle w:val="KeywordTok"/>
+        </w:rPr>
+        <w:t xml:space="preserve">as.numeric</w:t>
+      </w:r>
+      <w:r>
+        <w:rPr>
+          <w:rStyle w:val="NormalTok"/>
+        </w:rPr>
+        <w:t xml:space="preserve">(ForecastValueLn</w:t>
+      </w:r>
+      <w:r>
+        <w:rPr>
+          <w:rStyle w:val="OperatorTok"/>
+        </w:rPr>
+        <w:t xml:space="preserve">$</w:t>
+      </w:r>
+      <w:r>
+        <w:rPr>
+          <w:rStyle w:val="NormalTok"/>
+        </w:rPr>
+        <w:t xml:space="preserve">mean)</w:t>
+      </w:r>
+      <w:r>
+        <w:br w:type="textWrapping"/>
+      </w:r>
+      <w:r>
+        <w:rPr>
+          <w:rStyle w:val="NormalTok"/>
+        </w:rPr>
+        <w:t xml:space="preserve">FinalForecastValues =</w:t>
+      </w:r>
+      <w:r>
+        <w:rPr>
+          <w:rStyle w:val="StringTok"/>
+        </w:rPr>
+        <w:t xml:space="preserve"> </w:t>
+      </w:r>
+      <w:r>
+        <w:rPr>
+          <w:rStyle w:val="KeywordTok"/>
+        </w:rPr>
+        <w:t xml:space="preserve">exp</w:t>
+      </w:r>
+      <w:r>
+        <w:rPr>
+          <w:rStyle w:val="NormalTok"/>
+        </w:rPr>
+        <w:t xml:space="preserve">(ForecastValuesExtracted)</w:t>
+      </w:r>
+    </w:p>
+    <w:p>
+      <w:pPr>
+        <w:pStyle w:val="SourceCode"/>
+      </w:pPr>
+      <w:r>
+        <w:rPr>
+          <w:rStyle w:val="NormalTok"/>
+        </w:rPr>
+        <w:t xml:space="preserve">df &lt;-</w:t>
+      </w:r>
+      <w:r>
+        <w:rPr>
+          <w:rStyle w:val="StringTok"/>
+        </w:rPr>
+        <w:t xml:space="preserve"> </w:t>
+      </w:r>
+      <w:r>
+        <w:rPr>
+          <w:rStyle w:val="KeywordTok"/>
+        </w:rPr>
+        <w:t xml:space="preserve">data.frame</w:t>
+      </w:r>
+      <w:r>
+        <w:rPr>
+          <w:rStyle w:val="NormalTok"/>
+        </w:rPr>
+        <w:t xml:space="preserve">(aapl_test</w:t>
+      </w:r>
+      <w:r>
+        <w:rPr>
+          <w:rStyle w:val="OperatorTok"/>
+        </w:rPr>
+        <w:t xml:space="preserve">$</w:t>
+      </w:r>
+      <w:r>
+        <w:rPr>
+          <w:rStyle w:val="NormalTok"/>
+        </w:rPr>
+        <w:t xml:space="preserve">Close, FinalForecastValues)</w:t>
+      </w:r>
+      <w:r>
+        <w:br w:type="textWrapping"/>
+      </w:r>
+      <w:r>
+        <w:rPr>
+          <w:rStyle w:val="NormalTok"/>
+        </w:rPr>
+        <w:t xml:space="preserve">naive_rmse &lt;-</w:t>
+      </w:r>
+      <w:r>
+        <w:rPr>
+          <w:rStyle w:val="StringTok"/>
+        </w:rPr>
+        <w:t xml:space="preserve"> </w:t>
+      </w:r>
+      <w:r>
+        <w:rPr>
+          <w:rStyle w:val="KeywordTok"/>
+        </w:rPr>
+        <w:t xml:space="preserve">RMSE</w:t>
+      </w:r>
+      <w:r>
+        <w:rPr>
+          <w:rStyle w:val="NormalTok"/>
+        </w:rPr>
+        <w:t xml:space="preserve">(df</w:t>
+      </w:r>
+      <w:r>
+        <w:rPr>
+          <w:rStyle w:val="OperatorTok"/>
+        </w:rPr>
+        <w:t xml:space="preserve">$</w:t>
+      </w:r>
+      <w:r>
+        <w:rPr>
+          <w:rStyle w:val="NormalTok"/>
+        </w:rPr>
+        <w:t xml:space="preserve">aapl_test.Close, df</w:t>
+      </w:r>
+      <w:r>
+        <w:rPr>
+          <w:rStyle w:val="OperatorTok"/>
+        </w:rPr>
+        <w:t xml:space="preserve">$</w:t>
+      </w:r>
+      <w:r>
+        <w:rPr>
+          <w:rStyle w:val="NormalTok"/>
+        </w:rPr>
+        <w:t xml:space="preserve">FinalForecastValues)</w:t>
+      </w:r>
+      <w:r>
+        <w:br w:type="textWrapping"/>
+      </w:r>
+      <w:r>
+        <w:rPr>
+          <w:rStyle w:val="NormalTok"/>
+        </w:rPr>
+        <w:t xml:space="preserve">rmse_results &lt;-</w:t>
+      </w:r>
+      <w:r>
+        <w:rPr>
+          <w:rStyle w:val="StringTok"/>
+        </w:rPr>
+        <w:t xml:space="preserve"> </w:t>
+      </w:r>
+      <w:r>
+        <w:rPr>
+          <w:rStyle w:val="KeywordTok"/>
+        </w:rPr>
+        <w:t xml:space="preserve">bind_rows</w:t>
+      </w:r>
+      <w:r>
+        <w:rPr>
+          <w:rStyle w:val="NormalTok"/>
+        </w:rPr>
+        <w:t xml:space="preserve">(rmse_results,</w:t>
+      </w:r>
+      <w:r>
+        <w:br w:type="textWrapping"/>
+      </w:r>
+      <w:r>
+        <w:rPr>
+          <w:rStyle w:val="NormalTok"/>
+        </w:rPr>
+        <w:t xml:space="preserve">                          </w:t>
+      </w:r>
+      <w:r>
+        <w:rPr>
+          <w:rStyle w:val="KeywordTok"/>
+        </w:rPr>
+        <w:t xml:space="preserve">data_frame</w:t>
+      </w:r>
+      <w:r>
+        <w:rPr>
+          <w:rStyle w:val="NormalTok"/>
+        </w:rPr>
+        <w:t xml:space="preserve">(</w:t>
+      </w:r>
+      <w:r>
+        <w:rPr>
+          <w:rStyle w:val="DataTypeTok"/>
+        </w:rPr>
+        <w:t xml:space="preserve">method=</w:t>
+      </w:r>
+      <w:r>
+        <w:rPr>
+          <w:rStyle w:val="StringTok"/>
+        </w:rPr>
+        <w:t xml:space="preserve">"ARIMA Prediction"</w:t>
+      </w:r>
+      <w:r>
+        <w:rPr>
+          <w:rStyle w:val="NormalTok"/>
+        </w:rPr>
+        <w:t xml:space="preserve">,  </w:t>
+      </w:r>
+      <w:r>
+        <w:br w:type="textWrapping"/>
+      </w:r>
+      <w:r>
+        <w:rPr>
+          <w:rStyle w:val="NormalTok"/>
+        </w:rPr>
+        <w:t xml:space="preserve">                                     </w:t>
+      </w:r>
+      <w:r>
+        <w:rPr>
+          <w:rStyle w:val="DataTypeTok"/>
+        </w:rPr>
+        <w:t xml:space="preserve">RMSE =</w:t>
+      </w:r>
+      <w:r>
+        <w:rPr>
+          <w:rStyle w:val="NormalTok"/>
+        </w:rPr>
+        <w:t xml:space="preserve"> naive_rmse))</w:t>
+      </w:r>
+      <w:r>
+        <w:br w:type="textWrapping"/>
+      </w:r>
+      <w:r>
+        <w:rPr>
+          <w:rStyle w:val="NormalTok"/>
+        </w:rPr>
+        <w:t xml:space="preserve">rmse_results</w:t>
+      </w:r>
+    </w:p>
+    <w:p>
+      <w:pPr>
+        <w:pStyle w:val="SourceCode"/>
+      </w:pPr>
+      <w:r>
+        <w:rPr>
+          <w:rStyle w:val="VerbatimChar"/>
+        </w:rPr>
+        <w:t xml:space="preserve">## # A tibble: 4 x 2</w:t>
+      </w:r>
+      <w:r>
+        <w:br w:type="textWrapping"/>
+      </w:r>
+      <w:r>
+        <w:rPr>
+          <w:rStyle w:val="VerbatimChar"/>
+        </w:rPr>
+        <w:t xml:space="preserve">##   method                      RMSE</w:t>
+      </w:r>
+      <w:r>
+        <w:br w:type="textWrapping"/>
+      </w:r>
+      <w:r>
+        <w:rPr>
+          <w:rStyle w:val="VerbatimChar"/>
+        </w:rPr>
+        <w:t xml:space="preserve">##   &lt;chr&gt;                      &lt;dbl&gt;</w:t>
+      </w:r>
+      <w:r>
+        <w:br w:type="textWrapping"/>
+      </w:r>
+      <w:r>
+        <w:rPr>
+          <w:rStyle w:val="VerbatimChar"/>
+        </w:rPr>
+        <w:t xml:space="preserve">## 1 Previous Value Prediction  1.51 </w:t>
+      </w:r>
+      <w:r>
+        <w:br w:type="textWrapping"/>
+      </w:r>
+      <w:r>
+        <w:rPr>
+          <w:rStyle w:val="VerbatimChar"/>
+        </w:rPr>
+        <w:t xml:space="preserve">## 2 Moving Average Prediction  0.755</w:t>
+      </w:r>
+      <w:r>
+        <w:br w:type="textWrapping"/>
+      </w:r>
+      <w:r>
+        <w:rPr>
+          <w:rStyle w:val="VerbatimChar"/>
+        </w:rPr>
+        <w:t xml:space="preserve">## 3 KNN Prediction             2.59 </w:t>
+      </w:r>
+      <w:r>
+        <w:br w:type="textWrapping"/>
+      </w:r>
+      <w:r>
+        <w:rPr>
+          <w:rStyle w:val="VerbatimChar"/>
+        </w:rPr>
+        <w:t xml:space="preserve">## 4 ARIMA Prediction          16.3</w:t>
+      </w:r>
+    </w:p>
+    <w:p>
+      <w:r>
+        <w:br w:type="page"/>
+      </w:r>
+    </w:p>
+    <w:p>
+      <w:pPr>
+        <w:pStyle w:val="Heading1"/>
+      </w:pPr>
+      <w:bookmarkStart w:id="38" w:name="results"/>
+      <w:r>
+        <w:t xml:space="preserve">Results</w:t>
+      </w:r>
+      <w:bookmarkEnd w:id="38"/>
+    </w:p>
+    <w:p>
+      <w:pPr>
+        <w:pStyle w:val="Heading1"/>
+      </w:pPr>
+      <w:bookmarkStart w:id="39" w:name="conclusion"/>
+      <w:r>
+        <w:t xml:space="preserve">Conclusion</w:t>
+      </w:r>
+      <w:bookmarkEnd w:id="39"/>
     </w:p>
     <w:sectPr/>
   </w:body>

</xml_diff>